<commit_message>
working on heatmap and doc
</commit_message>
<xml_diff>
--- a/docs/manuscripts/euc manuscript/intro_results_2018-3-14 (1).docx
+++ b/docs/manuscripts/euc manuscript/intro_results_2018-3-14 (1).docx
@@ -1,6 +1,6 @@
 
 <file path=word/document.xml><?xml version="1.0" encoding="utf-8"?>
-<w:document xmlns:wpc="http://schemas.microsoft.com/office/word/2010/wordprocessingCanvas" xmlns:cx="http://schemas.microsoft.com/office/drawing/2014/chartex" xmlns:cx1="http://schemas.microsoft.com/office/drawing/2015/9/8/chartex" xmlns:cx2="http://schemas.microsoft.com/office/drawing/2015/10/21/chartex" xmlns:cx3="http://schemas.microsoft.com/office/drawing/2016/5/9/chartex" xmlns:cx4="http://schemas.microsoft.com/office/drawing/2016/5/10/chartex" xmlns:cx5="http://schemas.microsoft.com/office/drawing/2016/5/11/chartex" xmlns:cx6="http://schemas.microsoft.com/office/drawing/2016/5/12/chartex" xmlns:cx7="http://schemas.microsoft.com/office/drawing/2016/5/13/chartex" xmlns:cx8="http://schemas.microsoft.com/office/drawing/2016/5/14/chartex" xmlns:mc="http://schemas.openxmlformats.org/markup-compatibility/2006" xmlns:aink="http://schemas.microsoft.com/office/drawing/2016/ink" xmlns:am3d="http://schemas.microsoft.com/office/drawing/2017/model3d" xmlns:o="urn:schemas-microsoft-com:office:office" xmlns:r="http://schemas.openxmlformats.org/officeDocument/2006/relationships" xmlns:m="http://schemas.openxmlformats.org/officeDocument/2006/math" xmlns:v="urn:schemas-microsoft-com:vml" xmlns:wp14="http://schemas.microsoft.com/office/word/2010/wordprocessingDrawing" xmlns:wp="http://schemas.openxmlformats.org/drawingml/2006/wordprocessingDrawing" xmlns:w10="urn:schemas-microsoft-com:office:word" xmlns:w="http://schemas.openxmlformats.org/wordprocessingml/2006/main" xmlns:w14="http://schemas.microsoft.com/office/word/2010/wordml" xmlns:w15="http://schemas.microsoft.com/office/word/2012/wordml" xmlns:w16cid="http://schemas.microsoft.com/office/word/2016/wordml/cid" xmlns:w16se="http://schemas.microsoft.com/office/word/2015/wordml/symex" xmlns:wpg="http://schemas.microsoft.com/office/word/2010/wordprocessingGroup" xmlns:wpi="http://schemas.microsoft.com/office/word/2010/wordprocessingInk" xmlns:wne="http://schemas.microsoft.com/office/word/2006/wordml" xmlns:wps="http://schemas.microsoft.com/office/word/2010/wordprocessingShape" mc:Ignorable="w14 w15 w16se w16cid wp14">
+<w:document xmlns:wpc="http://schemas.microsoft.com/office/word/2010/wordprocessingCanvas" xmlns:cx="http://schemas.microsoft.com/office/drawing/2014/chartex" xmlns:cx1="http://schemas.microsoft.com/office/drawing/2015/9/8/chartex" xmlns:mc="http://schemas.openxmlformats.org/markup-compatibility/2006" xmlns:o="urn:schemas-microsoft-com:office:office" xmlns:r="http://schemas.openxmlformats.org/officeDocument/2006/relationships" xmlns:m="http://schemas.openxmlformats.org/officeDocument/2006/math" xmlns:v="urn:schemas-microsoft-com:vml" xmlns:wp14="http://schemas.microsoft.com/office/word/2010/wordprocessingDrawing" xmlns:wp="http://schemas.openxmlformats.org/drawingml/2006/wordprocessingDrawing" xmlns:w10="urn:schemas-microsoft-com:office:word" xmlns:w="http://schemas.openxmlformats.org/wordprocessingml/2006/main" xmlns:w14="http://schemas.microsoft.com/office/word/2010/wordml" xmlns:w15="http://schemas.microsoft.com/office/word/2012/wordml" xmlns:w16se="http://schemas.microsoft.com/office/word/2015/wordml/symex" xmlns:wpg="http://schemas.microsoft.com/office/word/2010/wordprocessingGroup" xmlns:wpi="http://schemas.microsoft.com/office/word/2010/wordprocessingInk" xmlns:wne="http://schemas.microsoft.com/office/word/2006/wordml" xmlns:wps="http://schemas.microsoft.com/office/word/2010/wordprocessingShape" mc:Ignorable="w14 w15 w16se wp14">
   <w:body>
     <w:p>
       <w:pPr>
@@ -321,15 +321,7 @@
         <w:t>ONE SENTENCE SUMMARY</w:t>
       </w:r>
       <w:r>
-        <w:t xml:space="preserve"> (maybe put the </w:t>
-      </w:r>
-      <w:proofErr w:type="spellStart"/>
-      <w:r>
-        <w:t>imptce</w:t>
-      </w:r>
-      <w:proofErr w:type="spellEnd"/>
-      <w:r>
-        <w:t xml:space="preserve"> of the tech advance here, complementing the abstract?) </w:t>
+        <w:t xml:space="preserve"> (maybe put the imptce of the tech advance here, complementing the abstract?) </w:t>
       </w:r>
       <w:r>
         <w:rPr>
@@ -395,15 +387,7 @@
         <w:t>’</w:t>
       </w:r>
       <w:r>
-        <w:t xml:space="preserve">s </w:t>
-      </w:r>
-      <w:proofErr w:type="spellStart"/>
-      <w:r>
-        <w:t>bioclimate</w:t>
-      </w:r>
-      <w:proofErr w:type="spellEnd"/>
-      <w:r>
-        <w:t xml:space="preserve"> space. </w:t>
+        <w:t xml:space="preserve">s bioclimate space. </w:t>
       </w:r>
     </w:p>
     <w:p>
@@ -548,11 +532,7 @@
         <w:t xml:space="preserve">To date, methods </w:t>
       </w:r>
       <w:r>
-        <w:t xml:space="preserve">for precisely </w:t>
-      </w:r>
-      <w:commentRangeStart w:id="2"/>
-      <w:r>
-        <w:t>quantifying</w:t>
+        <w:t>for precisely quantifying</w:t>
       </w:r>
       <w:r>
         <w:t xml:space="preserve"> protein</w:t>
@@ -561,81 +541,75 @@
         <w:t xml:space="preserve"> amounts</w:t>
       </w:r>
       <w:r>
+        <w:t xml:space="preserve"> in leaves </w:t>
+      </w:r>
+      <w:r>
+        <w:t xml:space="preserve">have </w:t>
+      </w:r>
+      <w:r>
+        <w:t>been too intensive to apply across large numbers of samples</w:t>
+      </w:r>
+      <w:r>
         <w:t xml:space="preserve"> </w:t>
       </w:r>
-      <w:commentRangeEnd w:id="2"/>
-      <w:r>
-        <w:rPr>
-          <w:rStyle w:val="CommentReference"/>
-        </w:rPr>
-        <w:commentReference w:id="2"/>
-      </w:r>
-      <w:r>
-        <w:t xml:space="preserve">in leaves </w:t>
-      </w:r>
-      <w:r>
-        <w:t xml:space="preserve">have </w:t>
-      </w:r>
-      <w:r>
-        <w:t>been too intensive to apply across large numbers of samples</w:t>
+      <w:r>
+        <w:rPr>
+          <w:highlight w:val="yellow"/>
+          <w:rPrChange w:id="2" w:author="James Lawson" w:date="2018-04-12T14:03:00Z">
+            <w:rPr/>
+          </w:rPrChange>
+        </w:rPr>
+        <w:t xml:space="preserve">(see SuppMat for </w:t>
+      </w:r>
+      <w:r>
+        <w:rPr>
+          <w:highlight w:val="yellow"/>
+          <w:rPrChange w:id="3" w:author="James Lawson" w:date="2018-04-12T14:03:00Z">
+            <w:rPr/>
+          </w:rPrChange>
+        </w:rPr>
+        <w:t>extended</w:t>
+      </w:r>
+      <w:r>
+        <w:rPr>
+          <w:highlight w:val="yellow"/>
+          <w:rPrChange w:id="4" w:author="James Lawson" w:date="2018-04-12T14:03:00Z">
+            <w:rPr/>
+          </w:rPrChange>
+        </w:rPr>
+        <w:t xml:space="preserve"> comment)</w:t>
+      </w:r>
+      <w:r>
+        <w:t>. L</w:t>
+      </w:r>
+      <w:r>
+        <w:t xml:space="preserve">aborious benchtop assays </w:t>
+      </w:r>
+      <w:r>
+        <w:t xml:space="preserve">have been needed </w:t>
+      </w:r>
+      <w:r>
+        <w:t xml:space="preserve">to measure abundance of specific proteins of interest. </w:t>
+      </w:r>
+      <w:r>
+        <w:t>Alternatively</w:t>
+      </w:r>
+      <w:r>
+        <w:t xml:space="preserve">, amounts </w:t>
+      </w:r>
+      <w:r>
+        <w:t>have been</w:t>
       </w:r>
       <w:r>
         <w:t xml:space="preserve"> </w:t>
       </w:r>
       <w:r>
-        <w:t>(</w:t>
-      </w:r>
-      <w:r>
-        <w:t xml:space="preserve">see </w:t>
-      </w:r>
-      <w:proofErr w:type="spellStart"/>
-      <w:r>
-        <w:t>SuppMat</w:t>
-      </w:r>
-      <w:proofErr w:type="spellEnd"/>
-      <w:r>
-        <w:t xml:space="preserve"> for </w:t>
-      </w:r>
-      <w:r>
-        <w:t>extended</w:t>
-      </w:r>
-      <w:r>
-        <w:t xml:space="preserve"> comment</w:t>
-      </w:r>
-      <w:r>
-        <w:t>)</w:t>
-      </w:r>
-      <w:r>
-        <w:t>. L</w:t>
-      </w:r>
-      <w:r>
-        <w:t xml:space="preserve">aborious benchtop assays </w:t>
-      </w:r>
-      <w:r>
-        <w:t xml:space="preserve">have been needed </w:t>
-      </w:r>
-      <w:r>
-        <w:t xml:space="preserve">to measure abundance of specific proteins of interest. </w:t>
-      </w:r>
-      <w:r>
-        <w:t>Alternatively</w:t>
-      </w:r>
-      <w:r>
-        <w:t xml:space="preserve">, amounts </w:t>
-      </w:r>
-      <w:r>
-        <w:t>have been</w:t>
+        <w:t>estimated</w:t>
       </w:r>
       <w:r>
         <w:t xml:space="preserve"> </w:t>
       </w:r>
       <w:r>
-        <w:t>estimated</w:t>
-      </w:r>
-      <w:r>
-        <w:t xml:space="preserve"> </w:t>
-      </w:r>
-      <w:r>
         <w:t>indirectly using</w:t>
       </w:r>
       <w:r>
@@ -650,9 +624,16 @@
       <w:r>
         <w:t xml:space="preserve"> chlorophyll </w:t>
       </w:r>
-      <w:r>
-        <w:t>can be</w:t>
-      </w:r>
+      <w:del w:id="5" w:author="James Lawson" w:date="2018-04-12T14:03:00Z">
+        <w:r>
+          <w:delText>can be</w:delText>
+        </w:r>
+      </w:del>
+      <w:ins w:id="6" w:author="James Lawson" w:date="2018-04-12T14:03:00Z">
+        <w:r>
+          <w:t>is</w:t>
+        </w:r>
+      </w:ins>
       <w:r>
         <w:t xml:space="preserve"> used </w:t>
       </w:r>
@@ -674,9 +655,11 @@
       <w:r>
         <w:t>leaf gas exchange measurements.</w:t>
       </w:r>
-      <w:r>
-        <w:t xml:space="preserve"> </w:t>
-      </w:r>
+      <w:del w:id="7" w:author="James Lawson" w:date="2018-04-12T14:03:00Z">
+        <w:r>
+          <w:delText xml:space="preserve"> </w:delText>
+        </w:r>
+      </w:del>
     </w:p>
     <w:p>
       <w:pPr>
@@ -704,24 +687,13 @@
         <w:rPr>
           <w:rFonts w:ascii="Helvetica" w:eastAsia="Helvetica" w:hAnsi="Helvetica" w:cs="Helvetica"/>
         </w:rPr>
-        <w:t>°</w:t>
-      </w:r>
-      <w:proofErr w:type="gramStart"/>
-      <w:r>
-        <w:rPr>
-          <w:rFonts w:ascii="Helvetica" w:eastAsia="Helvetica" w:hAnsi="Helvetica" w:cs="Helvetica"/>
-        </w:rPr>
-        <w:t>C</w:t>
+        <w:t>°C</w:t>
       </w:r>
       <w:r>
         <w:t xml:space="preserve"> </w:t>
       </w:r>
       <w:r>
-        <w:t xml:space="preserve"> of</w:t>
-      </w:r>
-      <w:proofErr w:type="gramEnd"/>
-      <w:r>
-        <w:t xml:space="preserve"> mean annual temperature and from 200-3200 mm of mean annual rainfall </w:t>
+        <w:t xml:space="preserve"> of mean annual temperature and from 200-3200 mm of mean annual rainfall </w:t>
       </w:r>
       <w:r>
         <w:t xml:space="preserve">(Fig. 1). </w:t>
@@ -745,10 +717,37 @@
         <w:t>detected</w:t>
       </w:r>
       <w:r>
-        <w:t xml:space="preserve"> X</w:t>
-      </w:r>
-      <w:r>
-        <w:t xml:space="preserve"> individual proteins</w:t>
+        <w:t xml:space="preserve"> </w:t>
+      </w:r>
+      <w:ins w:id="8" w:author="James Lawson" w:date="2018-04-12T14:09:00Z">
+        <w:r>
+          <w:t xml:space="preserve">up to </w:t>
+        </w:r>
+      </w:ins>
+      <w:del w:id="9" w:author="James Lawson" w:date="2018-04-12T14:09:00Z">
+        <w:r>
+          <w:rPr>
+            <w:highlight w:val="yellow"/>
+            <w:rPrChange w:id="10" w:author="James Lawson" w:date="2018-04-12T14:04:00Z">
+              <w:rPr/>
+            </w:rPrChange>
+          </w:rPr>
+          <w:delText>X</w:delText>
+        </w:r>
+        <w:r>
+          <w:delText xml:space="preserve"> </w:delText>
+        </w:r>
+      </w:del>
+      <w:ins w:id="11" w:author="James Lawson" w:date="2018-04-12T14:09:00Z">
+        <w:r>
+          <w:t>2581</w:t>
+        </w:r>
+        <w:r>
+          <w:t xml:space="preserve"> </w:t>
+        </w:r>
+      </w:ins>
+      <w:r>
+        <w:t>individual proteins</w:t>
       </w:r>
       <w:r>
         <w:t xml:space="preserve"> per </w:t>
@@ -757,11 +756,16 @@
         <w:t xml:space="preserve">leaf </w:t>
       </w:r>
       <w:r>
-        <w:t>sample, on average</w:t>
-      </w:r>
-      <w:r>
-        <w:t xml:space="preserve">, </w:t>
-      </w:r>
+        <w:t xml:space="preserve">sample, </w:t>
+      </w:r>
+      <w:del w:id="12" w:author="James Lawson" w:date="2018-04-12T14:09:00Z">
+        <w:r>
+          <w:delText>on average</w:delText>
+        </w:r>
+        <w:r>
+          <w:delText xml:space="preserve">, </w:delText>
+        </w:r>
+      </w:del>
       <w:r>
         <w:t xml:space="preserve">among which </w:t>
       </w:r>
@@ -813,143 +817,199 @@
       <w:r>
         <w:t xml:space="preserve">), reflecting the specialist nature of leaves as photosynthetic organs. </w:t>
       </w:r>
-      <w:commentRangeStart w:id="3"/>
-      <w:ins w:id="4" w:author="Mark Westoby" w:date="2018-03-14T16:59:00Z">
+      <w:commentRangeStart w:id="13"/>
+      <w:ins w:id="14" w:author="Mark Westoby" w:date="2018-03-14T16:59:00Z">
         <w:r>
           <w:t xml:space="preserve">Leaf protein data were associated with physiological </w:t>
         </w:r>
       </w:ins>
-      <w:ins w:id="5" w:author="Mark Westoby" w:date="2018-03-14T17:00:00Z">
+      <w:ins w:id="15" w:author="Mark Westoby" w:date="2018-03-14T17:00:00Z">
         <w:r>
           <w:t xml:space="preserve">and trait </w:t>
         </w:r>
       </w:ins>
-      <w:ins w:id="6" w:author="Mark Westoby" w:date="2018-03-14T16:59:00Z">
+      <w:ins w:id="16" w:author="Mark Westoby" w:date="2018-03-14T16:59:00Z">
         <w:r>
           <w:t xml:space="preserve">measurements for the species, </w:t>
         </w:r>
       </w:ins>
-      <w:ins w:id="7" w:author="Mark Westoby" w:date="2018-03-14T17:00:00Z">
+      <w:ins w:id="17" w:author="Mark Westoby" w:date="2018-03-14T17:00:00Z">
         <w:r>
           <w:t>and with site properties</w:t>
         </w:r>
       </w:ins>
-      <w:ins w:id="8" w:author="Mark Westoby" w:date="2018-03-14T17:01:00Z">
+      <w:ins w:id="18" w:author="Mark Westoby" w:date="2018-03-14T17:01:00Z">
         <w:r>
           <w:t xml:space="preserve">. This </w:t>
         </w:r>
       </w:ins>
-      <w:ins w:id="9" w:author="Mark Westoby" w:date="2018-03-14T17:00:00Z">
+      <w:ins w:id="19" w:author="Mark Westoby" w:date="2018-03-14T17:00:00Z">
         <w:r>
           <w:t>ma</w:t>
         </w:r>
       </w:ins>
-      <w:ins w:id="10" w:author="Mark Westoby" w:date="2018-03-14T17:01:00Z">
+      <w:ins w:id="20" w:author="Mark Westoby" w:date="2018-03-14T17:01:00Z">
         <w:r>
           <w:t xml:space="preserve">de </w:t>
         </w:r>
       </w:ins>
-      <w:ins w:id="11" w:author="Mark Westoby" w:date="2018-03-14T17:00:00Z">
+      <w:ins w:id="21" w:author="Mark Westoby" w:date="2018-03-14T17:00:00Z">
         <w:r>
           <w:t>it possible to investigate many correlation</w:t>
         </w:r>
       </w:ins>
-      <w:ins w:id="12" w:author="Mark Westoby" w:date="2018-03-14T17:01:00Z">
+      <w:ins w:id="22" w:author="Mark Westoby" w:date="2018-03-14T17:01:00Z">
         <w:r>
           <w:t xml:space="preserve">s both within and between these data categories, as illustrated by the </w:t>
         </w:r>
       </w:ins>
-      <w:ins w:id="13" w:author="Mark Westoby" w:date="2018-03-14T16:57:00Z">
+      <w:ins w:id="23" w:author="Mark Westoby" w:date="2018-03-14T16:57:00Z">
         <w:r>
           <w:t xml:space="preserve">correlation heat map </w:t>
         </w:r>
       </w:ins>
-      <w:ins w:id="14" w:author="Mark Westoby" w:date="2018-03-14T16:58:00Z">
+      <w:ins w:id="24" w:author="Mark Westoby" w:date="2018-03-14T16:58:00Z">
         <w:r>
           <w:t>Fig X</w:t>
         </w:r>
       </w:ins>
-      <w:ins w:id="15" w:author="Mark Westoby" w:date="2018-03-14T17:02:00Z">
+      <w:ins w:id="25" w:author="Mark Westoby" w:date="2018-03-14T17:02:00Z">
         <w:r>
           <w:t xml:space="preserve">. Absolute </w:t>
-        </w:r>
-      </w:ins>
-      <w:ins w:id="16" w:author="Mark Westoby" w:date="2018-03-14T16:58:00Z">
-        <w:r>
-          <w:t xml:space="preserve">protein </w:t>
-        </w:r>
-      </w:ins>
-      <w:ins w:id="17" w:author="Mark Westoby" w:date="2018-03-14T17:02:00Z">
-        <w:r>
-          <w:t>amounts per leaf area (below the diagonal) were all cor</w:t>
-        </w:r>
-      </w:ins>
-      <w:ins w:id="18" w:author="Mark Westoby" w:date="2018-03-14T17:03:00Z">
-        <w:r>
-          <w:t xml:space="preserve">related with each other and with total protein and total N, but relative amounts showed few correlations. </w:t>
-        </w:r>
-      </w:ins>
-      <w:ins w:id="19" w:author="Mark Westoby" w:date="2018-03-14T17:04:00Z">
-        <w:r>
-          <w:t xml:space="preserve">In other </w:t>
-        </w:r>
-        <w:proofErr w:type="gramStart"/>
-        <w:r>
-          <w:t>words</w:t>
-        </w:r>
-        <w:proofErr w:type="gramEnd"/>
-        <w:r>
-          <w:t xml:space="preserve"> variation in total protein</w:t>
-        </w:r>
-      </w:ins>
-      <w:ins w:id="20" w:author="Mark Westoby" w:date="2018-03-14T17:06:00Z">
-        <w:r>
-          <w:t xml:space="preserve"> </w:t>
-        </w:r>
-        <w:r>
-          <w:t>across species</w:t>
-        </w:r>
-      </w:ins>
-      <w:ins w:id="21" w:author="Mark Westoby" w:date="2018-03-14T17:04:00Z">
-        <w:r>
-          <w:t xml:space="preserve"> was the </w:t>
-        </w:r>
-      </w:ins>
-      <w:ins w:id="22" w:author="Mark Westoby" w:date="2018-03-14T17:05:00Z">
-        <w:r>
-          <w:t>strongest</w:t>
-        </w:r>
-      </w:ins>
-      <w:ins w:id="23" w:author="Mark Westoby" w:date="2018-03-14T17:04:00Z">
-        <w:r>
-          <w:t xml:space="preserve"> single influence</w:t>
-        </w:r>
-      </w:ins>
-      <w:ins w:id="24" w:author="Mark Westoby" w:date="2018-03-14T17:05:00Z">
-        <w:r>
-          <w:t xml:space="preserve"> </w:t>
-        </w:r>
-        <w:r>
-          <w:t xml:space="preserve">on amounts of </w:t>
-        </w:r>
-      </w:ins>
-      <w:ins w:id="25" w:author="Mark Westoby" w:date="2018-03-14T17:06:00Z">
-        <w:r>
-          <w:t xml:space="preserve">individual proteins. </w:t>
         </w:r>
       </w:ins>
       <w:ins w:id="26" w:author="Mark Westoby" w:date="2018-03-14T16:58:00Z">
         <w:r>
+          <w:t xml:space="preserve">protein </w:t>
+        </w:r>
+      </w:ins>
+      <w:ins w:id="27" w:author="Mark Westoby" w:date="2018-03-14T17:02:00Z">
+        <w:r>
+          <w:t xml:space="preserve">amounts per leaf area (below the diagonal) were </w:t>
+        </w:r>
+        <w:del w:id="28" w:author="James Lawson" w:date="2018-04-12T14:22:00Z">
+          <w:r>
+            <w:delText>all</w:delText>
+          </w:r>
+        </w:del>
+      </w:ins>
+      <w:ins w:id="29" w:author="James Lawson" w:date="2018-04-12T14:22:00Z">
+        <w:r>
+          <w:t>mostly</w:t>
+        </w:r>
+      </w:ins>
+      <w:ins w:id="30" w:author="Mark Westoby" w:date="2018-03-14T17:02:00Z">
+        <w:r>
+          <w:t xml:space="preserve"> cor</w:t>
+        </w:r>
+      </w:ins>
+      <w:ins w:id="31" w:author="Mark Westoby" w:date="2018-03-14T17:03:00Z">
+        <w:r>
+          <w:t xml:space="preserve">related with each other and with total protein and total N, but relative amounts showed few correlations. </w:t>
+        </w:r>
+      </w:ins>
+      <w:ins w:id="32" w:author="Mark Westoby" w:date="2018-03-14T17:04:00Z">
+        <w:r>
+          <w:t>In other words</w:t>
+        </w:r>
+      </w:ins>
+      <w:ins w:id="33" w:author="James Lawson" w:date="2018-04-12T14:10:00Z">
+        <w:r>
+          <w:t>,</w:t>
+        </w:r>
+      </w:ins>
+      <w:ins w:id="34" w:author="Mark Westoby" w:date="2018-03-14T17:04:00Z">
+        <w:r>
+          <w:t xml:space="preserve"> variation in total protein</w:t>
+        </w:r>
+      </w:ins>
+      <w:ins w:id="35" w:author="Mark Westoby" w:date="2018-03-14T17:06:00Z">
+        <w:r>
+          <w:t xml:space="preserve"> across species</w:t>
+        </w:r>
+      </w:ins>
+      <w:ins w:id="36" w:author="Mark Westoby" w:date="2018-03-14T17:04:00Z">
+        <w:r>
+          <w:t xml:space="preserve"> was </w:t>
+        </w:r>
+        <w:del w:id="37" w:author="James Lawson" w:date="2018-04-12T14:31:00Z">
+          <w:r>
+            <w:delText>the</w:delText>
+          </w:r>
+        </w:del>
+      </w:ins>
+      <w:ins w:id="38" w:author="James Lawson" w:date="2018-04-12T14:31:00Z">
+        <w:r>
+          <w:t>typically the</w:t>
+        </w:r>
+      </w:ins>
+      <w:ins w:id="39" w:author="Mark Westoby" w:date="2018-03-14T17:04:00Z">
+        <w:r>
           <w:t xml:space="preserve"> </w:t>
         </w:r>
       </w:ins>
-      <w:commentRangeEnd w:id="3"/>
-      <w:ins w:id="27" w:author="Mark Westoby" w:date="2018-03-14T17:07:00Z">
+      <w:ins w:id="40" w:author="Mark Westoby" w:date="2018-03-14T17:05:00Z">
+        <w:r>
+          <w:t>strongest</w:t>
+        </w:r>
+      </w:ins>
+      <w:ins w:id="41" w:author="Mark Westoby" w:date="2018-03-14T17:04:00Z">
+        <w:r>
+          <w:t xml:space="preserve"> </w:t>
+        </w:r>
+        <w:del w:id="42" w:author="James Lawson" w:date="2018-04-12T14:31:00Z">
+          <w:r>
+            <w:delText xml:space="preserve">single </w:delText>
+          </w:r>
+        </w:del>
+        <w:r>
+          <w:t>influence</w:t>
+        </w:r>
+      </w:ins>
+      <w:ins w:id="43" w:author="Mark Westoby" w:date="2018-03-14T17:05:00Z">
+        <w:r>
+          <w:t xml:space="preserve"> </w:t>
+        </w:r>
+        <w:r>
+          <w:t xml:space="preserve">on </w:t>
+        </w:r>
+        <w:del w:id="44" w:author="James Lawson" w:date="2018-04-12T14:33:00Z">
+          <w:r>
+            <w:delText xml:space="preserve">amounts of </w:delText>
+          </w:r>
+        </w:del>
+      </w:ins>
+      <w:ins w:id="45" w:author="Mark Westoby" w:date="2018-03-14T17:06:00Z">
+        <w:del w:id="46" w:author="James Lawson" w:date="2018-04-12T14:33:00Z">
+          <w:r>
+            <w:delText>individual proteins</w:delText>
+          </w:r>
+        </w:del>
+      </w:ins>
+      <w:ins w:id="47" w:author="James Lawson" w:date="2018-04-12T14:33:00Z">
+        <w:r>
+          <w:t>protein amounts</w:t>
+        </w:r>
+      </w:ins>
+      <w:bookmarkStart w:id="48" w:name="_GoBack"/>
+      <w:bookmarkEnd w:id="48"/>
+      <w:ins w:id="49" w:author="Mark Westoby" w:date="2018-03-14T17:06:00Z">
+        <w:r>
+          <w:t xml:space="preserve">. </w:t>
+        </w:r>
+      </w:ins>
+      <w:ins w:id="50" w:author="Mark Westoby" w:date="2018-03-14T16:58:00Z">
+        <w:r>
+          <w:t xml:space="preserve"> </w:t>
+        </w:r>
+      </w:ins>
+      <w:commentRangeEnd w:id="13"/>
+      <w:ins w:id="51" w:author="Mark Westoby" w:date="2018-03-14T17:07:00Z">
         <w:r>
           <w:rPr>
             <w:rStyle w:val="CommentReference"/>
           </w:rPr>
-          <w:commentReference w:id="3"/>
+          <w:commentReference w:id="13"/>
         </w:r>
       </w:ins>
     </w:p>
@@ -987,16 +1047,16 @@
       <w:r>
         <w:t xml:space="preserve">was associated with the carbon fixing </w:t>
       </w:r>
-      <w:commentRangeStart w:id="29"/>
+      <w:commentRangeStart w:id="52"/>
       <w:r>
         <w:t>light independent reactions</w:t>
       </w:r>
-      <w:commentRangeEnd w:id="29"/>
+      <w:commentRangeEnd w:id="52"/>
       <w:r>
         <w:rPr>
           <w:rStyle w:val="CommentReference"/>
         </w:rPr>
-        <w:commentReference w:id="29"/>
+        <w:commentReference w:id="52"/>
       </w:r>
       <w:r>
         <w:t xml:space="preserve">, </w:t>
@@ -1079,389 +1139,245 @@
         </w:rPr>
         <w:t xml:space="preserve">al biochemical assays on domesticated species such as </w:t>
       </w:r>
-      <w:proofErr w:type="spellStart"/>
       <w:r>
         <w:rPr>
           <w:i/>
           <w:color w:val="FF0000"/>
         </w:rPr>
-        <w:t>Spinacea</w:t>
-      </w:r>
-      <w:proofErr w:type="spellEnd"/>
+        <w:t>Spinacea oleracea</w:t>
+      </w:r>
+      <w:r>
+        <w:rPr>
+          <w:color w:val="FF0000"/>
+        </w:rPr>
+        <w:t xml:space="preserve">, </w:t>
+      </w:r>
       <w:r>
         <w:rPr>
           <w:i/>
           <w:color w:val="FF0000"/>
         </w:rPr>
-        <w:t xml:space="preserve"> </w:t>
-      </w:r>
-      <w:proofErr w:type="spellStart"/>
+        <w:t>Phaseolus vulgaris</w:t>
+      </w:r>
+      <w:r>
+        <w:rPr>
+          <w:color w:val="FF0000"/>
+        </w:rPr>
+        <w:t xml:space="preserve">, and </w:t>
+      </w:r>
       <w:r>
         <w:rPr>
           <w:i/>
           <w:color w:val="FF0000"/>
         </w:rPr>
-        <w:t>oleracea</w:t>
-      </w:r>
-      <w:proofErr w:type="spellEnd"/>
+        <w:t>Cucumis sativus</w:t>
+      </w:r>
       <w:r>
         <w:rPr>
           <w:color w:val="FF0000"/>
         </w:rPr>
+        <w:t xml:space="preserve"> (</w:t>
+      </w:r>
+      <w:r>
+        <w:rPr>
+          <w:color w:val="FF0000"/>
+        </w:rPr>
+        <w:t xml:space="preserve">best compilation by </w:t>
+      </w:r>
+      <w:r>
+        <w:rPr>
+          <w:color w:val="FF0000"/>
+        </w:rPr>
+        <w:t xml:space="preserve">Evans &amp; Seeman 1989). </w:t>
+      </w:r>
+    </w:p>
+    <w:p>
+      <w:pPr>
+        <w:rPr>
+          <w:color w:val="FF0000"/>
+        </w:rPr>
+      </w:pPr>
+      <w:r>
+        <w:rPr>
+          <w:bCs/>
+        </w:rPr>
+        <w:t>Here we report mainly about</w:t>
+      </w:r>
+      <w:r>
+        <w:t xml:space="preserve"> photosynthesis</w:t>
+      </w:r>
+      <w:r>
+        <w:t xml:space="preserve"> proteins</w:t>
+      </w:r>
+      <w:r>
         <w:t xml:space="preserve">, </w:t>
       </w:r>
-      <w:proofErr w:type="spellStart"/>
-      <w:r>
-        <w:rPr>
-          <w:i/>
-          <w:color w:val="FF0000"/>
-        </w:rPr>
-        <w:t>Phaseolus</w:t>
-      </w:r>
-      <w:proofErr w:type="spellEnd"/>
-      <w:r>
-        <w:rPr>
-          <w:i/>
-          <w:color w:val="FF0000"/>
-        </w:rPr>
-        <w:t xml:space="preserve"> vulgaris</w:t>
-      </w:r>
-      <w:r>
-        <w:rPr>
-          <w:color w:val="FF0000"/>
-        </w:rPr>
-        <w:t xml:space="preserve">, and </w:t>
-      </w:r>
-      <w:proofErr w:type="spellStart"/>
-      <w:r>
-        <w:rPr>
-          <w:i/>
-          <w:color w:val="FF0000"/>
-        </w:rPr>
-        <w:t>Cucumis</w:t>
-      </w:r>
-      <w:proofErr w:type="spellEnd"/>
-      <w:r>
-        <w:rPr>
-          <w:i/>
-          <w:color w:val="FF0000"/>
-        </w:rPr>
+      <w:r>
+        <w:t>but r</w:t>
+      </w:r>
+      <w:r>
+        <w:rPr>
+          <w:bCs/>
+        </w:rPr>
+        <w:t xml:space="preserve">eaders are welcome to explore other aspects using the interactive data explorer at proteography.org. </w:t>
+      </w:r>
+      <w:commentRangeStart w:id="53"/>
+      <w:r>
+        <w:rPr>
+          <w:bCs/>
+        </w:rPr>
+        <w:t>Photosynthesis</w:t>
+      </w:r>
+      <w:r>
         <w:t xml:space="preserve"> </w:t>
       </w:r>
-      <w:proofErr w:type="spellStart"/>
-      <w:r>
-        <w:rPr>
-          <w:i/>
-          <w:color w:val="FF0000"/>
-        </w:rPr>
-        <w:t>sativus</w:t>
-      </w:r>
-      <w:proofErr w:type="spellEnd"/>
-      <w:r>
-        <w:rPr>
-          <w:color w:val="FF0000"/>
-        </w:rPr>
+      <w:r>
+        <w:t xml:space="preserve">is </w:t>
+      </w:r>
+      <w:r>
+        <w:t>responsible for</w:t>
+      </w:r>
+      <w:r>
+        <w:t xml:space="preserve"> one of the most important and</w:t>
+      </w:r>
+      <w:r>
+        <w:t xml:space="preserve"> abundant sets of biochemical reactions within leaves as well as in the biosphere as a whole (Blankenship &amp; Hartman 1998; Raven 2013, Evans &amp; Seeman 1989).</w:t>
+      </w:r>
+      <w:commentRangeEnd w:id="53"/>
+      <w:r>
+        <w:rPr>
+          <w:rStyle w:val="CommentReference"/>
+        </w:rPr>
+        <w:commentReference w:id="53"/>
+      </w:r>
+      <w:r>
+        <w:rPr>
+          <w:bCs/>
+        </w:rPr>
+        <w:t xml:space="preserve">.  </w:t>
+      </w:r>
+    </w:p>
+    <w:p>
+      <w:r>
+        <w:t>The</w:t>
+      </w:r>
+      <w:r>
+        <w:t xml:space="preserve"> two </w:t>
+      </w:r>
+      <w:r>
+        <w:t>major</w:t>
+      </w:r>
+      <w:r>
+        <w:t xml:space="preserve"> </w:t>
+      </w:r>
+      <w:r>
+        <w:t>processes in photosynthetic carbon assimilation</w:t>
+      </w:r>
+      <w:r>
+        <w:t xml:space="preserve"> are</w:t>
+      </w:r>
+      <w:r>
+        <w:t xml:space="preserve"> carboxylation of ribulose-1,6-bisphosphate (RuBP) by the enzyme Rubisco, and regeneration of RuBP </w:t>
+      </w:r>
+      <w:r>
+        <w:t>via</w:t>
+      </w:r>
+      <w:r>
+        <w:t xml:space="preserve"> the light reactions of photosynthesis. </w:t>
+      </w:r>
+      <w:r>
+        <w:t>At any given time a l</w:t>
+      </w:r>
+      <w:r>
+        <w:t>ea</w:t>
+      </w:r>
+      <w:r>
+        <w:t>f</w:t>
+      </w:r>
+      <w:r>
+        <w:t xml:space="preserve"> </w:t>
+      </w:r>
+      <w:r>
+        <w:t xml:space="preserve">can be limited either by the </w:t>
+      </w:r>
+      <w:r>
+        <w:t xml:space="preserve">light </w:t>
+      </w:r>
+      <w:r>
+        <w:t xml:space="preserve">reactions </w:t>
+      </w:r>
+      <w:r>
+        <w:t xml:space="preserve">or </w:t>
+      </w:r>
+      <w:r>
+        <w:t xml:space="preserve">by </w:t>
+      </w:r>
+      <w:r>
+        <w:t xml:space="preserve">CO2 </w:t>
+      </w:r>
+      <w:r>
+        <w:t xml:space="preserve">supply and the </w:t>
+      </w:r>
+      <w:r>
+        <w:t xml:space="preserve">light-independent </w:t>
+      </w:r>
+      <w:r>
+        <w:t>reactions</w:t>
+      </w:r>
+      <w:r>
         <w:t xml:space="preserve"> (</w:t>
       </w:r>
       <w:r>
-        <w:rPr>
-          <w:color w:val="FF0000"/>
-        </w:rPr>
-        <w:t xml:space="preserve">best compilation by </w:t>
-      </w:r>
-      <w:r>
-        <w:rPr>
-          <w:color w:val="FF0000"/>
-        </w:rPr>
-        <w:t xml:space="preserve">Evans &amp; </w:t>
-      </w:r>
-      <w:proofErr w:type="spellStart"/>
-      <w:r>
-        <w:rPr>
-          <w:color w:val="FF0000"/>
-        </w:rPr>
-        <w:t>Seeman</w:t>
-      </w:r>
-      <w:proofErr w:type="spellEnd"/>
-      <w:r>
-        <w:rPr>
-          <w:color w:val="FF0000"/>
-        </w:rPr>
-        <w:t xml:space="preserve"> 1989). </w:t>
-      </w:r>
-    </w:p>
-    <w:p>
-      <w:pPr>
-        <w:rPr>
-          <w:color w:val="FF0000"/>
-        </w:rPr>
-      </w:pPr>
-      <w:r>
-        <w:rPr>
-          <w:bCs/>
-        </w:rPr>
-        <w:t>Here we report mainly about</w:t>
-      </w:r>
-      <w:r>
-        <w:t xml:space="preserve"> photosynthesis</w:t>
-      </w:r>
-      <w:r>
-        <w:t xml:space="preserve"> proteins</w:t>
-      </w:r>
-      <w:r>
-        <w:t xml:space="preserve">, </w:t>
-      </w:r>
-      <w:r>
-        <w:t>but r</w:t>
-      </w:r>
-      <w:r>
-        <w:rPr>
-          <w:bCs/>
-        </w:rPr>
-        <w:t xml:space="preserve">eaders are welcome to explore other aspects using the interactive data explorer at proteography.org. </w:t>
-      </w:r>
-      <w:commentRangeStart w:id="30"/>
-      <w:r>
-        <w:rPr>
-          <w:bCs/>
-        </w:rPr>
-        <w:t>Photosynthesis</w:t>
+        <w:t>(Farquhar, von Caemmerer &amp; Berry 1980; Farquhar, von Caemmerer S &amp; Berry 2001)</w:t>
+      </w:r>
+      <w:r>
+        <w:t xml:space="preserve">, but </w:t>
+      </w:r>
+      <w:r>
+        <w:t xml:space="preserve">allocation </w:t>
+      </w:r>
+      <w:r>
+        <w:t xml:space="preserve">to different parts of the apparatus is </w:t>
+      </w:r>
+      <w:commentRangeStart w:id="54"/>
+      <w:commentRangeStart w:id="55"/>
+      <w:r>
+        <w:t xml:space="preserve">thought to be optimized </w:t>
+      </w:r>
+      <w:commentRangeEnd w:id="54"/>
+      <w:r>
+        <w:rPr>
+          <w:rStyle w:val="CommentReference"/>
+        </w:rPr>
+        <w:commentReference w:id="54"/>
+      </w:r>
+      <w:commentRangeEnd w:id="55"/>
+      <w:r>
+        <w:rPr>
+          <w:rStyle w:val="CommentReference"/>
+        </w:rPr>
+        <w:commentReference w:id="55"/>
+      </w:r>
+      <w:r>
+        <w:t>when</w:t>
+      </w:r>
+      <w:r>
+        <w:t xml:space="preserve"> carboxylation </w:t>
+      </w:r>
+      <w:r>
+        <w:t>is co-limiting with</w:t>
       </w:r>
       <w:r>
         <w:t xml:space="preserve"> </w:t>
       </w:r>
       <w:r>
-        <w:t xml:space="preserve">is </w:t>
-      </w:r>
-      <w:r>
-        <w:t>responsible for</w:t>
-      </w:r>
-      <w:r>
-        <w:t xml:space="preserve"> one of the most important and</w:t>
-      </w:r>
-      <w:r>
-        <w:t xml:space="preserve"> abundant sets of biochemical reactions within leaves as well as in the biosphere as a whole (Blankenship &amp; Hartman 1998; Raven 2013, Evans &amp; </w:t>
-      </w:r>
-      <w:proofErr w:type="spellStart"/>
-      <w:r>
-        <w:t>Seeman</w:t>
-      </w:r>
-      <w:proofErr w:type="spellEnd"/>
-      <w:r>
-        <w:t xml:space="preserve"> 1989).</w:t>
-      </w:r>
-      <w:commentRangeEnd w:id="30"/>
-      <w:r>
-        <w:rPr>
-          <w:rStyle w:val="CommentReference"/>
-        </w:rPr>
-        <w:commentReference w:id="30"/>
-      </w:r>
-      <w:r>
-        <w:rPr>
-          <w:bCs/>
-        </w:rPr>
-        <w:t xml:space="preserve">.  </w:t>
-      </w:r>
-    </w:p>
-    <w:p>
-      <w:r>
-        <w:t>The</w:t>
-      </w:r>
-      <w:r>
-        <w:t xml:space="preserve"> two </w:t>
-      </w:r>
-      <w:r>
-        <w:t>major</w:t>
-      </w:r>
-      <w:r>
-        <w:t xml:space="preserve"> </w:t>
-      </w:r>
-      <w:r>
-        <w:t>processes in photosynthetic carbon assimilation</w:t>
-      </w:r>
-      <w:r>
-        <w:t xml:space="preserve"> are</w:t>
-      </w:r>
-      <w:r>
-        <w:t xml:space="preserve"> carboxylation of ribulose-1,6-bisphosphate (</w:t>
-      </w:r>
-      <w:proofErr w:type="spellStart"/>
-      <w:r>
-        <w:t>RuBP</w:t>
-      </w:r>
-      <w:proofErr w:type="spellEnd"/>
-      <w:r>
-        <w:t xml:space="preserve">) by the enzyme Rubisco, and regeneration of </w:t>
-      </w:r>
-      <w:proofErr w:type="spellStart"/>
-      <w:r>
-        <w:t>RuBP</w:t>
-      </w:r>
-      <w:proofErr w:type="spellEnd"/>
-      <w:r>
-        <w:t xml:space="preserve"> </w:t>
-      </w:r>
-      <w:r>
-        <w:t>via</w:t>
-      </w:r>
-      <w:r>
-        <w:t xml:space="preserve"> the light reactions of photosynthesis. </w:t>
-      </w:r>
-      <w:r>
-        <w:t>At any given time a l</w:t>
-      </w:r>
-      <w:r>
-        <w:t>ea</w:t>
-      </w:r>
-      <w:r>
-        <w:t>f</w:t>
-      </w:r>
-      <w:r>
-        <w:t xml:space="preserve"> </w:t>
-      </w:r>
-      <w:r>
-        <w:t xml:space="preserve">can be limited either by the </w:t>
-      </w:r>
-      <w:r>
-        <w:t xml:space="preserve">light </w:t>
-      </w:r>
-      <w:r>
-        <w:t xml:space="preserve">reactions </w:t>
-      </w:r>
-      <w:r>
-        <w:t xml:space="preserve">or </w:t>
-      </w:r>
-      <w:r>
-        <w:t xml:space="preserve">by </w:t>
-      </w:r>
-      <w:r>
-        <w:t xml:space="preserve">CO2 </w:t>
-      </w:r>
-      <w:r>
-        <w:t xml:space="preserve">supply and the </w:t>
-      </w:r>
-      <w:r>
-        <w:t xml:space="preserve">light-independent </w:t>
-      </w:r>
-      <w:r>
-        <w:t>reactions</w:t>
-      </w:r>
-      <w:r>
-        <w:t xml:space="preserve"> (</w:t>
-      </w:r>
-      <w:r>
-        <w:t xml:space="preserve">(Farquhar, von </w:t>
-      </w:r>
-      <w:proofErr w:type="spellStart"/>
-      <w:r>
-        <w:t>Caemmerer</w:t>
-      </w:r>
-      <w:proofErr w:type="spellEnd"/>
-      <w:r>
-        <w:t xml:space="preserve"> &amp; Berry 1980; Farquhar, von </w:t>
-      </w:r>
-      <w:proofErr w:type="spellStart"/>
-      <w:r>
-        <w:t>Caemmerer</w:t>
-      </w:r>
-      <w:proofErr w:type="spellEnd"/>
-      <w:r>
-        <w:t xml:space="preserve"> S &amp; Berry 2001)</w:t>
-      </w:r>
-      <w:r>
-        <w:t xml:space="preserve">, but </w:t>
-      </w:r>
-      <w:r>
-        <w:t xml:space="preserve">allocation </w:t>
-      </w:r>
-      <w:r>
-        <w:t xml:space="preserve">to different parts of the apparatus is </w:t>
-      </w:r>
-      <w:commentRangeStart w:id="31"/>
-      <w:commentRangeStart w:id="32"/>
-      <w:r>
-        <w:t xml:space="preserve">thought to be optimized </w:t>
-      </w:r>
-      <w:commentRangeEnd w:id="31"/>
-      <w:r>
-        <w:rPr>
-          <w:rStyle w:val="CommentReference"/>
-        </w:rPr>
-        <w:commentReference w:id="31"/>
-      </w:r>
-      <w:commentRangeEnd w:id="32"/>
-      <w:r>
-        <w:rPr>
-          <w:rStyle w:val="CommentReference"/>
-        </w:rPr>
-        <w:commentReference w:id="32"/>
-      </w:r>
-      <w:r>
-        <w:t>when</w:t>
-      </w:r>
-      <w:r>
-        <w:t xml:space="preserve"> carboxylation </w:t>
-      </w:r>
-      <w:r>
-        <w:t>is co-limiting with</w:t>
-      </w:r>
-      <w:r>
-        <w:t xml:space="preserve"> </w:t>
-      </w:r>
-      <w:r>
-        <w:t xml:space="preserve">regeneration of </w:t>
-      </w:r>
-      <w:proofErr w:type="spellStart"/>
-      <w:r>
-        <w:t>RuBP</w:t>
-      </w:r>
-      <w:proofErr w:type="spellEnd"/>
-      <w:r>
-        <w:t xml:space="preserve"> under average daytime conditions (</w:t>
-      </w:r>
-      <w:proofErr w:type="spellStart"/>
-      <w:r>
-        <w:t>Haxeltine</w:t>
-      </w:r>
-      <w:proofErr w:type="spellEnd"/>
-      <w:r>
-        <w:t xml:space="preserve"> &amp; Prentice 1996; Chen et al. 2009; </w:t>
-      </w:r>
-      <w:proofErr w:type="spellStart"/>
-      <w:r>
-        <w:t>Maire</w:t>
-      </w:r>
-      <w:proofErr w:type="spellEnd"/>
-      <w:r>
-        <w:t xml:space="preserve"> et al. 2012, </w:t>
-      </w:r>
-      <w:proofErr w:type="spellStart"/>
-      <w:r>
-        <w:t>Niinemets</w:t>
-      </w:r>
-      <w:proofErr w:type="spellEnd"/>
-      <w:r>
-        <w:t xml:space="preserve"> &amp; </w:t>
-      </w:r>
-      <w:proofErr w:type="spellStart"/>
-      <w:r>
-        <w:t>Tenhuenen</w:t>
-      </w:r>
-      <w:proofErr w:type="spellEnd"/>
-      <w:r>
-        <w:t xml:space="preserve"> 1997). </w:t>
+        <w:t xml:space="preserve">regeneration of RuBP under average daytime conditions (Haxeltine &amp; Prentice 1996; Chen et al. 2009; Maire et al. 2012, Niinemets &amp; Tenhuenen 1997). </w:t>
       </w:r>
       <w:r>
         <w:t>This is known as the coordination hypothesis (</w:t>
       </w:r>
-      <w:proofErr w:type="spellStart"/>
-      <w:r>
-        <w:t>Maire</w:t>
-      </w:r>
-      <w:proofErr w:type="spellEnd"/>
-      <w:r>
-        <w:t xml:space="preserve"> et al. 2012</w:t>
+      <w:r>
+        <w:t>Maire et al. 2012</w:t>
       </w:r>
       <w:r>
         <w:t xml:space="preserve">). </w:t>
@@ -1576,8 +1492,8 @@
       <w:r>
         <w:t xml:space="preserve">lower enzyme </w:t>
       </w:r>
-      <w:commentRangeStart w:id="33"/>
-      <w:commentRangeStart w:id="34"/>
+      <w:commentRangeStart w:id="56"/>
+      <w:commentRangeStart w:id="57"/>
       <w:r>
         <w:t>activity (</w:t>
       </w:r>
@@ -1585,644 +1501,537 @@
         <w:rPr>
           <w:highlight w:val="yellow"/>
         </w:rPr>
-        <w:t xml:space="preserve">Raven &amp; </w:t>
-      </w:r>
-      <w:proofErr w:type="spellStart"/>
+        <w:t>Raven &amp; Geider 1988</w:t>
+      </w:r>
+      <w:r>
+        <w:t>). This effect has been observed for Rubisco in a number of studies (summarised by Hikosaka et al 2006).</w:t>
+      </w:r>
+      <w:commentRangeEnd w:id="56"/>
+      <w:r>
+        <w:rPr>
+          <w:rStyle w:val="CommentReference"/>
+        </w:rPr>
+        <w:commentReference w:id="56"/>
+      </w:r>
+      <w:commentRangeEnd w:id="57"/>
+      <w:r>
+        <w:rPr>
+          <w:rStyle w:val="CommentReference"/>
+        </w:rPr>
+        <w:commentReference w:id="57"/>
+      </w:r>
+      <w:r>
+        <w:t xml:space="preserve"> </w:t>
+      </w:r>
+    </w:p>
+    <w:p>
+      <w:r>
+        <w:t>Light capture</w:t>
+      </w:r>
+      <w:r>
+        <w:t xml:space="preserve"> protein per leaf area </w:t>
+      </w:r>
+      <w:r>
+        <w:t>increased with lower</w:t>
+      </w:r>
+      <w:r>
+        <w:t xml:space="preserve"> irradiance (Fig. 3b-v, X% per Y irradiance; Fig 3blah stat). </w:t>
+      </w:r>
+      <w:r>
+        <w:t>Differences in irradiance arose from three sources (</w:t>
+      </w:r>
+      <w:r>
+        <w:t>detail in</w:t>
+      </w:r>
+      <w:r>
+        <w:t xml:space="preserve"> Methods). Some sites received more year-round sunlight than others. Individual shoots were in more or less shaded positions, estimated by fish-eye canopy photographs plus software. Along the length of each shoot, older leaves tended to be more shaded. </w:t>
+      </w:r>
+      <w:r>
+        <w:t>Light-independent reaction</w:t>
+      </w:r>
+      <w:r>
+        <w:t xml:space="preserve"> protein per leaf area </w:t>
+      </w:r>
+      <w:r>
+        <w:t>did not change systematically</w:t>
+      </w:r>
+      <w:r>
+        <w:t xml:space="preserve"> with </w:t>
+      </w:r>
+      <w:r>
+        <w:t>irradiance</w:t>
+      </w:r>
+      <w:r>
+        <w:t xml:space="preserve">, </w:t>
+      </w:r>
+      <w:r>
+        <w:t xml:space="preserve">and consequently </w:t>
+      </w:r>
+      <w:r>
+        <w:t>light capture</w:t>
+      </w:r>
+      <w:r>
+        <w:t xml:space="preserve"> contributed a larger fraction and </w:t>
+      </w:r>
+      <w:r>
+        <w:t>light-independent reactions</w:t>
+      </w:r>
+      <w:r>
+        <w:t xml:space="preserve"> </w:t>
+      </w:r>
+      <w:r>
+        <w:t xml:space="preserve">a smaller fraction of protein at lower irradiance </w:t>
+      </w:r>
+      <w:r>
+        <w:t>(Fig, %, stat)</w:t>
+      </w:r>
+      <w:r>
+        <w:t xml:space="preserve">. </w:t>
+      </w:r>
+      <w:r>
+        <w:t>A higher ratio of light-</w:t>
+      </w:r>
+      <w:r>
+        <w:t xml:space="preserve">capture </w:t>
+      </w:r>
+      <w:r>
+        <w:t xml:space="preserve">to carboxylation apparatus under lower light is what is expected under the coordination hypothesis </w:t>
+      </w:r>
+      <w:commentRangeStart w:id="58"/>
+      <w:r>
+        <w:t xml:space="preserve">(Niinemets 2007) (Farquhar et al. 1980). </w:t>
+      </w:r>
+      <w:commentRangeEnd w:id="58"/>
+      <w:r>
+        <w:rPr>
+          <w:rStyle w:val="CommentReference"/>
+        </w:rPr>
+        <w:commentReference w:id="58"/>
+      </w:r>
+    </w:p>
+    <w:p>
+      <w:r>
+        <w:t>Light-independent reaction</w:t>
+      </w:r>
+      <w:r>
+        <w:t xml:space="preserve"> proteins per leaf area increased </w:t>
+      </w:r>
+      <w:r>
+        <w:t>towards drier sites</w:t>
+      </w:r>
+      <w:r>
+        <w:t xml:space="preserve"> </w:t>
+      </w:r>
+      <w:r>
+        <w:rPr>
+          <w:u w:val="single"/>
+        </w:rPr>
+        <w:t>(Fig x stat %)</w:t>
+      </w:r>
+      <w:r>
+        <w:t xml:space="preserve">. </w:t>
+      </w:r>
+      <w:r>
+        <w:t xml:space="preserve">This was expected on the basis </w:t>
+      </w:r>
+      <w:r>
+        <w:t xml:space="preserve">that species operating in drier atmospheres typically draw down leaf-internal CO2 more strongly, and this offsets what would otherwise be an increase in water expenditure via the stomata for a given rate of CO2 assimilation. This </w:t>
+      </w:r>
+      <w:r>
+        <w:rPr>
+          <w:rFonts w:ascii="Helvetica" w:eastAsia="Helvetica" w:hAnsi="Helvetica" w:cs="Helvetica"/>
+        </w:rPr>
+        <w:t>“</w:t>
+      </w:r>
+      <w:r>
+        <w:t>least-cost</w:t>
+      </w:r>
+      <w:r>
+        <w:rPr>
+          <w:rFonts w:ascii="Helvetica" w:eastAsia="Helvetica" w:hAnsi="Helvetica" w:cs="Helvetica"/>
+        </w:rPr>
+        <w:t>”</w:t>
+      </w:r>
+      <w:r>
+        <w:t xml:space="preserve"> interpretation of how nitrogen and water are combined as inputs to the photosynthetic process</w:t>
+      </w:r>
+      <w:r>
+        <w:t xml:space="preserve"> </w:t>
+      </w:r>
+      <w:r>
+        <w:t>(Wright et al. 2001a,b, Scalon &amp; Wright 2017)</w:t>
+      </w:r>
+      <w:r>
+        <w:t xml:space="preserve"> has previously been </w:t>
+      </w:r>
+      <w:r>
+        <w:t>supported</w:t>
+      </w:r>
+      <w:r>
+        <w:t xml:space="preserve"> via measurements of leaf-internal CO2 and of leaf total nitrogen (refs), but not by measurement of the specific proteins involved</w:t>
+      </w:r>
+      <w:r>
+        <w:t xml:space="preserve">. </w:t>
+      </w:r>
+    </w:p>
+    <w:p>
+      <w:commentRangeStart w:id="59"/>
+      <w:r>
+        <w:t xml:space="preserve">Increasing </w:t>
+      </w:r>
+      <w:r>
+        <w:t>light independent reaction protein</w:t>
+      </w:r>
+      <w:r>
+        <w:t xml:space="preserve"> per area mainly took the form of increasing leaf mass per area (</w:t>
+      </w:r>
+      <w:r>
+        <w:t>Fig. 3c-i</w:t>
+      </w:r>
+      <w:r>
+        <w:t xml:space="preserve">), in other words there tended to be more mesophyll tissue under each unit of </w:t>
+      </w:r>
+      <w:r>
+        <w:t xml:space="preserve">leaf area. Correspondingly, </w:t>
+      </w:r>
+      <w:r>
+        <w:t>light independent reaction</w:t>
+      </w:r>
+      <w:r>
+        <w:t xml:space="preserve"> </w:t>
+      </w:r>
+      <w:r>
+        <w:t xml:space="preserve">cycle proteins did not increase as a fraction of total protein (Fig 3b-iii). This contrasts with the </w:t>
+      </w:r>
+      <w:r>
+        <w:t xml:space="preserve">outcome in relation to </w:t>
+      </w:r>
+      <w:r>
+        <w:t>irradiance</w:t>
+      </w:r>
+      <w:r>
+        <w:t xml:space="preserve">, where the ratio of </w:t>
+      </w:r>
+      <w:r>
+        <w:t>light independent reaction</w:t>
+      </w:r>
+      <w:r>
+        <w:t xml:space="preserve"> to </w:t>
+      </w:r>
+      <w:r>
+        <w:t>light capture</w:t>
+      </w:r>
+      <w:r>
+        <w:t xml:space="preserve"> adjusted</w:t>
+      </w:r>
+      <w:r>
+        <w:t>,</w:t>
+      </w:r>
+      <w:r>
+        <w:t xml:space="preserve"> as expected from the coordination hypothesis. </w:t>
+      </w:r>
+      <w:commentRangeEnd w:id="59"/>
+      <w:r>
+        <w:rPr>
+          <w:rStyle w:val="CommentReference"/>
+        </w:rPr>
+        <w:commentReference w:id="59"/>
+      </w:r>
+    </w:p>
+    <w:p>
+      <w:r>
+        <w:t>The</w:t>
+      </w:r>
+      <w:r>
+        <w:t xml:space="preserve"> substantial </w:t>
+      </w:r>
+      <w:r>
+        <w:t xml:space="preserve">scatter </w:t>
+      </w:r>
+      <w:r>
+        <w:t>in</w:t>
+      </w:r>
+      <w:r>
+        <w:t xml:space="preserve"> the </w:t>
+      </w:r>
+      <w:r>
+        <w:t>light independent reaction</w:t>
+      </w:r>
+      <w:r>
+        <w:t xml:space="preserve"> </w:t>
+      </w:r>
+      <w:r>
+        <w:rPr>
+          <w:rFonts w:ascii="Helvetica" w:eastAsia="Helvetica" w:hAnsi="Helvetica" w:cs="Helvetica"/>
+        </w:rPr>
+        <w:t>– LMA relationship indicat</w:t>
+      </w:r>
+      <w:r>
+        <w:t>e</w:t>
+      </w:r>
+      <w:r>
+        <w:t>d</w:t>
+      </w:r>
+      <w:r>
+        <w:t xml:space="preserve"> that LMA respond</w:t>
+      </w:r>
+      <w:r>
+        <w:t>ed</w:t>
+      </w:r>
+      <w:r>
+        <w:t xml:space="preserve"> </w:t>
+      </w:r>
+      <w:r>
+        <w:t>to</w:t>
+      </w:r>
+      <w:r>
+        <w:t xml:space="preserve"> </w:t>
+      </w:r>
+      <w:r>
+        <w:t xml:space="preserve">other </w:t>
+      </w:r>
+      <w:r>
+        <w:t xml:space="preserve">requirements </w:t>
+      </w:r>
+      <w:r>
+        <w:t>in addition to carboxylation</w:t>
+      </w:r>
+      <w:r>
+        <w:t xml:space="preserve"> capacity</w:t>
+      </w:r>
+      <w:r>
+        <w:t>.</w:t>
+      </w:r>
+      <w:r>
+        <w:t xml:space="preserve"> </w:t>
+      </w:r>
+      <w:r>
+        <w:t>Light reaction</w:t>
+      </w:r>
+      <w:r>
+        <w:t xml:space="preserve"> proteins per area did not increase with</w:t>
+      </w:r>
+      <w:r>
+        <w:t xml:space="preserve"> LMA (Fig. 3c-ii), and </w:t>
+      </w:r>
+      <w:r>
+        <w:t xml:space="preserve">were more weakly correlated than </w:t>
+      </w:r>
+      <w:r>
+        <w:t>light independent reaction</w:t>
+      </w:r>
+      <w:r>
+        <w:t xml:space="preserve"> with total protein (R2). Correspondingly, light reaction as a fraction of total protein </w:t>
+      </w:r>
+      <w:r>
+        <w:t xml:space="preserve">varied widely </w:t>
+      </w:r>
+      <w:r>
+        <w:t>(0.09-0.23, 2.6-fold</w:t>
+      </w:r>
+      <w:r>
+        <w:t xml:space="preserve">, versus </w:t>
+      </w:r>
+      <w:r>
+        <w:t xml:space="preserve">0.30-0.39 and 1.3-fold for </w:t>
+      </w:r>
+      <w:r>
+        <w:t>light independent reaction</w:t>
+      </w:r>
+      <w:r>
+        <w:t xml:space="preserve"> fraction</w:t>
+      </w:r>
+      <w:r>
+        <w:t>)</w:t>
+      </w:r>
+      <w:r>
+        <w:t xml:space="preserve">. </w:t>
+      </w:r>
+    </w:p>
+    <w:p>
+      <w:pPr>
+        <w:rPr>
+          <w:bCs/>
+        </w:rPr>
+      </w:pPr>
+      <w:r>
+        <w:t>I</w:t>
+      </w:r>
+      <w:r>
+        <w:t xml:space="preserve">ncrease of </w:t>
+      </w:r>
+      <w:r>
+        <w:t>light independent reaction</w:t>
+      </w:r>
+      <w:r>
+        <w:t xml:space="preserve"> protein </w:t>
+      </w:r>
+      <w:r>
+        <w:t xml:space="preserve">toward </w:t>
+      </w:r>
+      <w:r>
+        <w:t xml:space="preserve">low temperatures </w:t>
+      </w:r>
+      <w:r>
+        <w:t xml:space="preserve">was </w:t>
+      </w:r>
+      <w:r>
+        <w:t>a</w:t>
+      </w:r>
+      <w:commentRangeStart w:id="60"/>
+      <w:r>
+        <w:t xml:space="preserve">bout </w:t>
+      </w:r>
+      <w:r>
+        <w:t xml:space="preserve">50% over 20 C, increase toward dry environments was </w:t>
+      </w:r>
+      <w:r>
+        <w:t xml:space="preserve">somewhat </w:t>
+      </w:r>
+      <w:r>
+        <w:t>smaller</w:t>
+      </w:r>
+      <w:r>
+        <w:t>, 20% over 4-fold range</w:t>
+      </w:r>
+      <w:commentRangeEnd w:id="60"/>
+      <w:r>
+        <w:rPr>
+          <w:rStyle w:val="CommentReference"/>
+        </w:rPr>
+        <w:commentReference w:id="60"/>
+      </w:r>
+      <w:r>
+        <w:t xml:space="preserve"> of precipitation. </w:t>
+      </w:r>
+      <w:r>
+        <w:t xml:space="preserve">For amounts per leaf area, temperature and precipitation effects </w:t>
+      </w:r>
+      <w:r>
+        <w:t xml:space="preserve">were </w:t>
+      </w:r>
+      <w:r>
+        <w:t xml:space="preserve">simply </w:t>
+      </w:r>
+      <w:r>
+        <w:t xml:space="preserve">additive </w:t>
+      </w:r>
+      <w:commentRangeStart w:id="61"/>
+      <w:commentRangeStart w:id="62"/>
+      <w:r>
+        <w:t>(Fig X</w:t>
+      </w:r>
+      <w:r>
+        <w:t>a, b</w:t>
+      </w:r>
+      <w:r>
+        <w:t>)</w:t>
+      </w:r>
+      <w:commentRangeEnd w:id="61"/>
+      <w:r>
+        <w:rPr>
+          <w:rStyle w:val="CommentReference"/>
+        </w:rPr>
+        <w:commentReference w:id="61"/>
+      </w:r>
+      <w:r>
+        <w:t>.</w:t>
+      </w:r>
+      <w:commentRangeEnd w:id="62"/>
+      <w:r>
+        <w:rPr>
+          <w:rStyle w:val="CommentReference"/>
+        </w:rPr>
+        <w:commentReference w:id="62"/>
+      </w:r>
+      <w:r>
+        <w:t xml:space="preserve"> </w:t>
+      </w:r>
+      <w:r>
+        <w:t xml:space="preserve"> </w:t>
+      </w:r>
+      <w:r>
+        <w:t xml:space="preserve">Beginning from the high-temp high-precip </w:t>
+      </w:r>
+      <w:r>
+        <w:t xml:space="preserve">(upper right) </w:t>
+      </w:r>
+      <w:r>
+        <w:t>corner in Fig X, i</w:t>
+      </w:r>
+      <w:r>
+        <w:t>ncreases in protein per leaf area toward lower temp and lower precip came about because of strong</w:t>
+      </w:r>
+      <w:r>
+        <w:t xml:space="preserve"> increases in leaf mass per area </w:t>
+      </w:r>
+      <w:r>
+        <w:t xml:space="preserve">in both those dimensions </w:t>
+      </w:r>
+      <w:r>
+        <w:t>(Fig Xe</w:t>
+      </w:r>
+      <w:r>
+        <w:t>, f</w:t>
+      </w:r>
+      <w:r>
+        <w:t>)</w:t>
+      </w:r>
+      <w:r>
+        <w:t xml:space="preserve">. </w:t>
+      </w:r>
+      <w:r>
+        <w:t>Concentrations</w:t>
+      </w:r>
+      <w:r>
+        <w:t xml:space="preserve"> per leaf mass </w:t>
+      </w:r>
+      <w:r>
+        <w:t xml:space="preserve">actually increased along both those dimensions </w:t>
+      </w:r>
+      <w:r>
+        <w:t>(</w:t>
+      </w:r>
+      <w:r>
+        <w:t>Fig Xc, d), but this was outweighed by stronger increase</w:t>
+      </w:r>
+      <w:r>
+        <w:t>s</w:t>
+      </w:r>
+      <w:r>
+        <w:t xml:space="preserve"> in LMA. </w:t>
+      </w:r>
+      <w:commentRangeStart w:id="63"/>
+      <w:r>
+        <w:t xml:space="preserve">Across the diagonal from low temp high precip to high temp </w:t>
+      </w:r>
+      <w:r>
+        <w:t xml:space="preserve">low precip </w:t>
+      </w:r>
+      <w:r>
+        <w:t xml:space="preserve">(upper left to lower right in Fig X) protein amounts per area were unchanging, but </w:t>
+      </w:r>
+      <w:r>
+        <w:t>the two contributors LMA and protein</w:t>
+      </w:r>
+      <w:r>
+        <w:t xml:space="preserve"> per mass were more complicated</w:t>
+      </w:r>
+      <w:r>
+        <w:t>, with protein per mass lower at the extremes and intermediate in the centre, LMA higher at the extremes and intermediate in the centre.</w:t>
+      </w:r>
       <w:r>
         <w:rPr>
           <w:highlight w:val="yellow"/>
         </w:rPr>
-        <w:t>Geider</w:t>
-      </w:r>
-      <w:proofErr w:type="spellEnd"/>
-      <w:r>
-        <w:rPr>
-          <w:highlight w:val="yellow"/>
-        </w:rPr>
-        <w:t xml:space="preserve"> 1988</w:t>
-      </w:r>
-      <w:r>
-        <w:t xml:space="preserve">). This effect has been observed for Rubisco in a number of studies (summarised by </w:t>
-      </w:r>
-      <w:proofErr w:type="spellStart"/>
-      <w:r>
-        <w:t>Hikosaka</w:t>
-      </w:r>
-      <w:proofErr w:type="spellEnd"/>
-      <w:r>
-        <w:t xml:space="preserve"> et al 2006).</w:t>
-      </w:r>
-      <w:commentRangeEnd w:id="33"/>
+        <w:t xml:space="preserve"> </w:t>
+      </w:r>
+      <w:commentRangeEnd w:id="63"/>
       <w:r>
         <w:rPr>
           <w:rStyle w:val="CommentReference"/>
         </w:rPr>
-        <w:commentReference w:id="33"/>
-      </w:r>
-      <w:commentRangeEnd w:id="34"/>
-      <w:r>
-        <w:rPr>
-          <w:rStyle w:val="CommentReference"/>
-        </w:rPr>
-        <w:commentReference w:id="34"/>
-      </w:r>
-      <w:r>
-        <w:t xml:space="preserve"> </w:t>
-      </w:r>
-    </w:p>
-    <w:p>
-      <w:r>
-        <w:t>Light capture</w:t>
-      </w:r>
-      <w:r>
-        <w:t xml:space="preserve"> protein per leaf area </w:t>
-      </w:r>
-      <w:r>
-        <w:t>increased with lower</w:t>
-      </w:r>
-      <w:r>
-        <w:t xml:space="preserve"> irradiance (Fig. 3b-v, X% per Y irradiance; Fig 3blah stat). </w:t>
-      </w:r>
-      <w:r>
-        <w:t>Differences in irradiance arose from three sources (</w:t>
-      </w:r>
-      <w:r>
-        <w:t>detail in</w:t>
-      </w:r>
-      <w:r>
-        <w:t xml:space="preserve"> Methods). Some sites received more year-round sunlight than others. Individual shoots were in more or less shaded positions, estimated by fish-eye canopy photographs plus software. Along the length of each shoot, older leaves tended to be more shaded. </w:t>
-      </w:r>
-      <w:r>
-        <w:t>Light-independent reaction</w:t>
-      </w:r>
-      <w:r>
-        <w:t xml:space="preserve"> protein per leaf area </w:t>
-      </w:r>
-      <w:r>
-        <w:t>did not change systematically</w:t>
-      </w:r>
-      <w:r>
-        <w:t xml:space="preserve"> with </w:t>
-      </w:r>
-      <w:r>
-        <w:t>irradiance</w:t>
-      </w:r>
-      <w:r>
-        <w:t xml:space="preserve">, </w:t>
-      </w:r>
-      <w:r>
-        <w:t xml:space="preserve">and consequently </w:t>
-      </w:r>
-      <w:r>
-        <w:t>light capture</w:t>
-      </w:r>
-      <w:r>
-        <w:t xml:space="preserve"> contributed a larger fraction and </w:t>
-      </w:r>
-      <w:r>
-        <w:t>light-independent reactions</w:t>
-      </w:r>
-      <w:r>
-        <w:t xml:space="preserve"> </w:t>
-      </w:r>
-      <w:r>
-        <w:t xml:space="preserve">a smaller fraction of protein at lower irradiance </w:t>
-      </w:r>
-      <w:r>
-        <w:t>(Fig, %, stat)</w:t>
-      </w:r>
-      <w:r>
-        <w:t xml:space="preserve">. </w:t>
-      </w:r>
-      <w:r>
-        <w:t>A higher ratio of light-</w:t>
-      </w:r>
-      <w:r>
-        <w:t xml:space="preserve">capture </w:t>
-      </w:r>
-      <w:r>
-        <w:t xml:space="preserve">to carboxylation apparatus under lower light is what is expected under the coordination hypothesis </w:t>
-      </w:r>
-      <w:commentRangeStart w:id="35"/>
-      <w:r>
-        <w:t>(</w:t>
-      </w:r>
-      <w:proofErr w:type="spellStart"/>
-      <w:r>
-        <w:t>Niinemets</w:t>
-      </w:r>
-      <w:proofErr w:type="spellEnd"/>
-      <w:r>
-        <w:t xml:space="preserve"> 2007) (Farquhar et al. 1980). </w:t>
-      </w:r>
-      <w:commentRangeEnd w:id="35"/>
-      <w:r>
-        <w:rPr>
-          <w:rStyle w:val="CommentReference"/>
-        </w:rPr>
-        <w:commentReference w:id="35"/>
-      </w:r>
-    </w:p>
-    <w:p>
-      <w:r>
-        <w:t>Light-independent reaction</w:t>
-      </w:r>
-      <w:r>
-        <w:t xml:space="preserve"> proteins per leaf area increased </w:t>
-      </w:r>
-      <w:r>
-        <w:t>towards drier sites</w:t>
-      </w:r>
-      <w:r>
-        <w:t xml:space="preserve"> </w:t>
-      </w:r>
-      <w:r>
-        <w:rPr>
-          <w:u w:val="single"/>
-        </w:rPr>
-        <w:t>(Fig x stat %)</w:t>
-      </w:r>
-      <w:r>
-        <w:t xml:space="preserve">. </w:t>
-      </w:r>
-      <w:r>
-        <w:t xml:space="preserve">This was expected on the basis </w:t>
-      </w:r>
-      <w:r>
-        <w:t xml:space="preserve">that species operating in drier atmospheres typically draw down leaf-internal CO2 more strongly, and this offsets what would otherwise be an increase in water expenditure via the stomata for a given rate of CO2 assimilation. This </w:t>
-      </w:r>
-      <w:r>
-        <w:rPr>
-          <w:rFonts w:ascii="Helvetica" w:eastAsia="Helvetica" w:hAnsi="Helvetica" w:cs="Helvetica"/>
-        </w:rPr>
-        <w:t>“</w:t>
-      </w:r>
-      <w:r>
-        <w:t>least-cost</w:t>
-      </w:r>
-      <w:r>
-        <w:rPr>
-          <w:rFonts w:ascii="Helvetica" w:eastAsia="Helvetica" w:hAnsi="Helvetica" w:cs="Helvetica"/>
-        </w:rPr>
-        <w:t>”</w:t>
-      </w:r>
-      <w:r>
-        <w:t xml:space="preserve"> interpretation of how nitrogen and water are combined as inputs to the photosynthetic process</w:t>
-      </w:r>
-      <w:r>
-        <w:t xml:space="preserve"> </w:t>
-      </w:r>
-      <w:r>
-        <w:t>(Wright et al. 2001</w:t>
-      </w:r>
-      <w:proofErr w:type="gramStart"/>
-      <w:r>
-        <w:t>a,b</w:t>
-      </w:r>
-      <w:proofErr w:type="gramEnd"/>
-      <w:r>
-        <w:t xml:space="preserve">, </w:t>
-      </w:r>
-      <w:proofErr w:type="spellStart"/>
-      <w:r>
-        <w:t>Scalon</w:t>
-      </w:r>
-      <w:proofErr w:type="spellEnd"/>
-      <w:r>
-        <w:t xml:space="preserve"> &amp; Wright 2017)</w:t>
-      </w:r>
-      <w:r>
-        <w:t xml:space="preserve"> has previously been </w:t>
-      </w:r>
-      <w:r>
-        <w:t>supported</w:t>
-      </w:r>
-      <w:r>
-        <w:t xml:space="preserve"> via measurements of leaf-internal CO2 and of leaf total nitrogen (refs), but not by measurement of the specific proteins involved</w:t>
-      </w:r>
-      <w:r>
-        <w:t xml:space="preserve">. </w:t>
-      </w:r>
-    </w:p>
-    <w:p>
-      <w:commentRangeStart w:id="36"/>
-      <w:r>
-        <w:t xml:space="preserve">Increasing </w:t>
-      </w:r>
-      <w:r>
-        <w:t>light independent reaction protein</w:t>
-      </w:r>
-      <w:r>
-        <w:t xml:space="preserve"> per area mainly took the form of increasing leaf mass per area (</w:t>
-      </w:r>
-      <w:r>
-        <w:t>Fig. 3c-i</w:t>
-      </w:r>
-      <w:r>
-        <w:t xml:space="preserve">), in other words there tended to be more mesophyll tissue under each unit of </w:t>
-      </w:r>
-      <w:r>
-        <w:t xml:space="preserve">leaf area. Correspondingly, </w:t>
-      </w:r>
-      <w:r>
-        <w:t>light independent reaction</w:t>
-      </w:r>
-      <w:r>
-        <w:t xml:space="preserve"> </w:t>
-      </w:r>
-      <w:r>
-        <w:t xml:space="preserve">cycle proteins did not increase as a fraction of total protein (Fig 3b-iii). This contrasts with the </w:t>
-      </w:r>
-      <w:r>
-        <w:t xml:space="preserve">outcome in relation to </w:t>
-      </w:r>
-      <w:r>
-        <w:t>irradiance</w:t>
-      </w:r>
-      <w:r>
-        <w:t xml:space="preserve">, where the ratio of </w:t>
-      </w:r>
-      <w:r>
-        <w:t>light independent reaction</w:t>
-      </w:r>
-      <w:r>
-        <w:t xml:space="preserve"> to </w:t>
-      </w:r>
-      <w:r>
-        <w:t>light capture</w:t>
-      </w:r>
-      <w:r>
-        <w:t xml:space="preserve"> adjusted</w:t>
-      </w:r>
-      <w:r>
-        <w:t>,</w:t>
-      </w:r>
-      <w:r>
-        <w:t xml:space="preserve"> as expected from the coordination hypothesis. </w:t>
-      </w:r>
-      <w:commentRangeEnd w:id="36"/>
-      <w:r>
-        <w:rPr>
-          <w:rStyle w:val="CommentReference"/>
-        </w:rPr>
-        <w:commentReference w:id="36"/>
-      </w:r>
-    </w:p>
-    <w:p>
-      <w:r>
-        <w:t>The</w:t>
-      </w:r>
-      <w:r>
-        <w:t xml:space="preserve"> substantial </w:t>
-      </w:r>
-      <w:r>
-        <w:t xml:space="preserve">scatter </w:t>
-      </w:r>
-      <w:r>
-        <w:t>in</w:t>
-      </w:r>
-      <w:r>
-        <w:t xml:space="preserve"> the </w:t>
-      </w:r>
-      <w:r>
-        <w:t>light independent reaction</w:t>
-      </w:r>
-      <w:r>
-        <w:t xml:space="preserve"> </w:t>
-      </w:r>
-      <w:r>
-        <w:rPr>
-          <w:rFonts w:ascii="Helvetica" w:eastAsia="Helvetica" w:hAnsi="Helvetica" w:cs="Helvetica"/>
-        </w:rPr>
-        <w:t>– LMA relationship indicat</w:t>
-      </w:r>
-      <w:r>
-        <w:t>e</w:t>
-      </w:r>
-      <w:r>
-        <w:t>d</w:t>
-      </w:r>
-      <w:r>
-        <w:t xml:space="preserve"> that LMA respond</w:t>
-      </w:r>
-      <w:r>
-        <w:t>ed</w:t>
-      </w:r>
-      <w:r>
-        <w:t xml:space="preserve"> </w:t>
-      </w:r>
-      <w:r>
-        <w:t>to</w:t>
-      </w:r>
-      <w:r>
-        <w:t xml:space="preserve"> </w:t>
-      </w:r>
-      <w:r>
-        <w:t xml:space="preserve">other </w:t>
-      </w:r>
-      <w:r>
-        <w:t xml:space="preserve">requirements </w:t>
-      </w:r>
-      <w:r>
-        <w:t>in addition to carboxylation</w:t>
-      </w:r>
-      <w:r>
-        <w:t xml:space="preserve"> capacity</w:t>
-      </w:r>
-      <w:r>
-        <w:t>.</w:t>
-      </w:r>
-      <w:r>
-        <w:t xml:space="preserve"> </w:t>
-      </w:r>
-      <w:r>
-        <w:t>Light reaction</w:t>
-      </w:r>
-      <w:r>
-        <w:t xml:space="preserve"> proteins per area did not increase with</w:t>
-      </w:r>
-      <w:r>
-        <w:t xml:space="preserve"> LMA (Fig. 3c-ii</w:t>
-      </w:r>
-      <w:proofErr w:type="gramStart"/>
-      <w:r>
-        <w:t>), and</w:t>
-      </w:r>
-      <w:proofErr w:type="gramEnd"/>
-      <w:r>
-        <w:t xml:space="preserve"> </w:t>
-      </w:r>
-      <w:r>
-        <w:t xml:space="preserve">were more weakly correlated than </w:t>
-      </w:r>
-      <w:r>
-        <w:t>light independent reaction</w:t>
-      </w:r>
-      <w:r>
-        <w:t xml:space="preserve"> with total protein (R2). Correspondingly, light reaction as a fraction of total protein </w:t>
-      </w:r>
-      <w:r>
-        <w:t xml:space="preserve">varied widely </w:t>
-      </w:r>
-      <w:r>
-        <w:t>(0.09-0.23, 2.6-fold</w:t>
-      </w:r>
-      <w:r>
-        <w:t xml:space="preserve">, versus </w:t>
-      </w:r>
-      <w:r>
-        <w:t xml:space="preserve">0.30-0.39 and 1.3-fold for </w:t>
-      </w:r>
-      <w:r>
-        <w:t>light independent reaction</w:t>
-      </w:r>
-      <w:r>
-        <w:t xml:space="preserve"> fraction</w:t>
-      </w:r>
-      <w:r>
-        <w:t>)</w:t>
-      </w:r>
-      <w:r>
-        <w:t xml:space="preserve">. </w:t>
-      </w:r>
-    </w:p>
-    <w:p>
-      <w:pPr>
-        <w:rPr>
-          <w:bCs/>
-        </w:rPr>
-      </w:pPr>
-      <w:r>
-        <w:t>I</w:t>
-      </w:r>
-      <w:r>
-        <w:t xml:space="preserve">ncrease of </w:t>
-      </w:r>
-      <w:r>
-        <w:t>light independent reaction</w:t>
-      </w:r>
-      <w:r>
-        <w:t xml:space="preserve"> protein </w:t>
-      </w:r>
-      <w:r>
-        <w:t xml:space="preserve">toward </w:t>
-      </w:r>
-      <w:r>
-        <w:t xml:space="preserve">low temperatures </w:t>
-      </w:r>
-      <w:r>
-        <w:t xml:space="preserve">was </w:t>
-      </w:r>
-      <w:r>
-        <w:t>a</w:t>
-      </w:r>
-      <w:commentRangeStart w:id="37"/>
-      <w:r>
-        <w:t xml:space="preserve">bout </w:t>
-      </w:r>
-      <w:r>
-        <w:t xml:space="preserve">50% over 20 C, increase toward dry environments was </w:t>
-      </w:r>
-      <w:r>
-        <w:t xml:space="preserve">somewhat </w:t>
-      </w:r>
-      <w:r>
-        <w:t>smaller</w:t>
-      </w:r>
-      <w:r>
-        <w:t>, 20% over 4-fold range</w:t>
-      </w:r>
-      <w:commentRangeEnd w:id="37"/>
-      <w:r>
-        <w:rPr>
-          <w:rStyle w:val="CommentReference"/>
-        </w:rPr>
-        <w:commentReference w:id="37"/>
-      </w:r>
-      <w:r>
-        <w:t xml:space="preserve"> of precipitation. </w:t>
-      </w:r>
-      <w:r>
-        <w:t xml:space="preserve">For amounts per leaf area, temperature and precipitation effects </w:t>
-      </w:r>
-      <w:r>
-        <w:t xml:space="preserve">were </w:t>
-      </w:r>
-      <w:r>
-        <w:t xml:space="preserve">simply </w:t>
-      </w:r>
-      <w:r>
-        <w:t xml:space="preserve">additive </w:t>
-      </w:r>
-      <w:commentRangeStart w:id="38"/>
-      <w:commentRangeStart w:id="39"/>
-      <w:r>
-        <w:t xml:space="preserve">(Fig </w:t>
-      </w:r>
-      <w:proofErr w:type="spellStart"/>
-      <w:r>
-        <w:t>X</w:t>
-      </w:r>
-      <w:r>
-        <w:t>a</w:t>
-      </w:r>
-      <w:proofErr w:type="spellEnd"/>
-      <w:r>
-        <w:t>, b</w:t>
-      </w:r>
-      <w:r>
-        <w:t>)</w:t>
-      </w:r>
-      <w:commentRangeEnd w:id="38"/>
-      <w:r>
-        <w:rPr>
-          <w:rStyle w:val="CommentReference"/>
-        </w:rPr>
-        <w:commentReference w:id="38"/>
-      </w:r>
-      <w:r>
-        <w:t>.</w:t>
-      </w:r>
-      <w:commentRangeEnd w:id="39"/>
-      <w:r>
-        <w:rPr>
-          <w:rStyle w:val="CommentReference"/>
-        </w:rPr>
-        <w:commentReference w:id="39"/>
-      </w:r>
-      <w:r>
-        <w:t xml:space="preserve"> </w:t>
-      </w:r>
-      <w:r>
-        <w:t xml:space="preserve"> </w:t>
-      </w:r>
-      <w:r>
-        <w:t>Beginning from the high-temp high-</w:t>
-      </w:r>
-      <w:proofErr w:type="spellStart"/>
-      <w:r>
-        <w:t>precip</w:t>
-      </w:r>
-      <w:proofErr w:type="spellEnd"/>
-      <w:r>
-        <w:t xml:space="preserve"> </w:t>
-      </w:r>
-      <w:r>
-        <w:t xml:space="preserve">(upper right) </w:t>
-      </w:r>
-      <w:r>
-        <w:t>corner in Fig X, i</w:t>
-      </w:r>
-      <w:r>
-        <w:t xml:space="preserve">ncreases in protein per leaf area toward lower temp and lower </w:t>
-      </w:r>
-      <w:proofErr w:type="spellStart"/>
-      <w:r>
-        <w:t>precip</w:t>
-      </w:r>
-      <w:proofErr w:type="spellEnd"/>
-      <w:r>
-        <w:t xml:space="preserve"> came about because of strong</w:t>
-      </w:r>
-      <w:r>
-        <w:t xml:space="preserve"> increases in leaf mass per area </w:t>
-      </w:r>
-      <w:r>
-        <w:t xml:space="preserve">in both those dimensions </w:t>
-      </w:r>
-      <w:r>
-        <w:t xml:space="preserve">(Fig </w:t>
-      </w:r>
-      <w:proofErr w:type="spellStart"/>
-      <w:r>
-        <w:t>Xe</w:t>
-      </w:r>
-      <w:proofErr w:type="spellEnd"/>
-      <w:r>
-        <w:t>, f</w:t>
-      </w:r>
-      <w:r>
-        <w:t>)</w:t>
-      </w:r>
-      <w:r>
-        <w:t xml:space="preserve">. </w:t>
-      </w:r>
-      <w:r>
-        <w:t>Concentrations</w:t>
-      </w:r>
-      <w:r>
-        <w:t xml:space="preserve"> per leaf mass </w:t>
-      </w:r>
-      <w:r>
-        <w:t xml:space="preserve">actually increased along both those dimensions </w:t>
-      </w:r>
-      <w:r>
-        <w:t>(</w:t>
-      </w:r>
-      <w:r>
-        <w:t xml:space="preserve">Fig </w:t>
-      </w:r>
-      <w:proofErr w:type="spellStart"/>
-      <w:r>
-        <w:t>Xc</w:t>
-      </w:r>
-      <w:proofErr w:type="spellEnd"/>
-      <w:r>
-        <w:t>, d), but this was outweighed by stronger increase</w:t>
-      </w:r>
-      <w:r>
-        <w:t>s</w:t>
-      </w:r>
-      <w:r>
-        <w:t xml:space="preserve"> in LMA. </w:t>
-      </w:r>
-      <w:commentRangeStart w:id="40"/>
-      <w:r>
-        <w:t xml:space="preserve">Across the diagonal from low temp high </w:t>
-      </w:r>
-      <w:proofErr w:type="spellStart"/>
-      <w:r>
-        <w:t>precip</w:t>
-      </w:r>
-      <w:proofErr w:type="spellEnd"/>
-      <w:r>
-        <w:t xml:space="preserve"> to high temp </w:t>
-      </w:r>
-      <w:r>
-        <w:t xml:space="preserve">low </w:t>
-      </w:r>
-      <w:proofErr w:type="spellStart"/>
-      <w:r>
-        <w:t>precip</w:t>
-      </w:r>
-      <w:proofErr w:type="spellEnd"/>
-      <w:r>
-        <w:t xml:space="preserve"> </w:t>
-      </w:r>
-      <w:r>
-        <w:t xml:space="preserve">(upper left to lower right in Fig X) protein amounts per area were unchanging, but </w:t>
-      </w:r>
-      <w:r>
-        <w:t>the two contributors LMA and protein</w:t>
-      </w:r>
-      <w:r>
-        <w:t xml:space="preserve"> per mass were more complicated</w:t>
-      </w:r>
-      <w:r>
-        <w:t>, with protein per mass lower at the extremes and intermediate in the centre, LMA higher at the extremes and intermediate in the centre.</w:t>
-      </w:r>
-      <w:r>
-        <w:rPr>
-          <w:highlight w:val="yellow"/>
-        </w:rPr>
-        <w:t xml:space="preserve"> </w:t>
-      </w:r>
-      <w:commentRangeEnd w:id="40"/>
-      <w:r>
-        <w:rPr>
-          <w:rStyle w:val="CommentReference"/>
-        </w:rPr>
-        <w:commentReference w:id="40"/>
+        <w:commentReference w:id="63"/>
       </w:r>
     </w:p>
     <w:p>
@@ -2278,21 +2087,7 @@
         <w:rPr>
           <w:bCs/>
         </w:rPr>
-        <w:t xml:space="preserve">across the continent’s </w:t>
-      </w:r>
-      <w:proofErr w:type="spellStart"/>
-      <w:r>
-        <w:rPr>
-          <w:bCs/>
-        </w:rPr>
-        <w:t>bioclimate</w:t>
-      </w:r>
-      <w:proofErr w:type="spellEnd"/>
-      <w:r>
-        <w:rPr>
-          <w:bCs/>
-        </w:rPr>
-        <w:t xml:space="preserve"> space </w:t>
+        <w:t xml:space="preserve">across the continent’s bioclimate space </w:t>
       </w:r>
       <w:r>
         <w:rPr>
@@ -2368,33 +2163,12 @@
         </w:rPr>
         <w:t xml:space="preserve">. </w:t>
       </w:r>
-      <w:commentRangeStart w:id="41"/>
-      <w:r>
-        <w:rPr>
-          <w:bCs/>
-        </w:rPr>
-        <w:t xml:space="preserve">For </w:t>
-      </w:r>
-      <w:proofErr w:type="gramStart"/>
-      <w:r>
-        <w:rPr>
-          <w:bCs/>
-        </w:rPr>
-        <w:t>example</w:t>
-      </w:r>
-      <w:proofErr w:type="gramEnd"/>
-      <w:r>
-        <w:rPr>
-          <w:bCs/>
-        </w:rPr>
-        <w:t xml:space="preserve"> in the correlation </w:t>
-      </w:r>
-      <w:proofErr w:type="spellStart"/>
-      <w:r>
-        <w:rPr>
-          <w:bCs/>
-        </w:rPr>
-        <w:t>heat</w:t>
+      <w:commentRangeStart w:id="64"/>
+      <w:r>
+        <w:rPr>
+          <w:bCs/>
+        </w:rPr>
+        <w:t>For example in the correlation heat</w:t>
       </w:r>
       <w:r>
         <w:rPr>
@@ -2406,14 +2180,7 @@
         <w:rPr>
           <w:bCs/>
         </w:rPr>
-        <w:t>Fig</w:t>
-      </w:r>
-      <w:proofErr w:type="spellEnd"/>
-      <w:r>
-        <w:rPr>
-          <w:bCs/>
-        </w:rPr>
-        <w:t xml:space="preserve"> X</w:t>
+        <w:t>Fig X</w:t>
       </w:r>
       <w:r>
         <w:rPr>
@@ -2431,21 +2198,7 @@
         <w:rPr>
           <w:bCs/>
         </w:rPr>
-        <w:t xml:space="preserve">and rubisco </w:t>
-      </w:r>
-      <w:proofErr w:type="spellStart"/>
-      <w:r>
-        <w:rPr>
-          <w:bCs/>
-        </w:rPr>
-        <w:t>activase</w:t>
-      </w:r>
-      <w:proofErr w:type="spellEnd"/>
-      <w:r>
-        <w:rPr>
-          <w:bCs/>
-        </w:rPr>
-        <w:t xml:space="preserve"> appear</w:t>
+        <w:t>and rubisco activase appear</w:t>
       </w:r>
       <w:r>
         <w:rPr>
@@ -2453,12 +2206,12 @@
         </w:rPr>
         <w:t xml:space="preserve"> as well as broader categories. </w:t>
       </w:r>
-      <w:commentRangeEnd w:id="41"/>
+      <w:commentRangeEnd w:id="64"/>
       <w:r>
         <w:rPr>
           <w:rStyle w:val="CommentReference"/>
         </w:rPr>
-        <w:commentReference w:id="41"/>
+        <w:commentReference w:id="64"/>
       </w:r>
       <w:r>
         <w:t xml:space="preserve">We believe this study </w:t>
@@ -2515,7 +2268,7 @@
 </file>
 
 <file path=word/comments.xml><?xml version="1.0" encoding="utf-8"?>
-<w:comments xmlns:wpc="http://schemas.microsoft.com/office/word/2010/wordprocessingCanvas" xmlns:cx="http://schemas.microsoft.com/office/drawing/2014/chartex" xmlns:cx1="http://schemas.microsoft.com/office/drawing/2015/9/8/chartex" xmlns:cx2="http://schemas.microsoft.com/office/drawing/2015/10/21/chartex" xmlns:cx3="http://schemas.microsoft.com/office/drawing/2016/5/9/chartex" xmlns:cx4="http://schemas.microsoft.com/office/drawing/2016/5/10/chartex" xmlns:cx5="http://schemas.microsoft.com/office/drawing/2016/5/11/chartex" xmlns:cx6="http://schemas.microsoft.com/office/drawing/2016/5/12/chartex" xmlns:cx7="http://schemas.microsoft.com/office/drawing/2016/5/13/chartex" xmlns:cx8="http://schemas.microsoft.com/office/drawing/2016/5/14/chartex" xmlns:mc="http://schemas.openxmlformats.org/markup-compatibility/2006" xmlns:aink="http://schemas.microsoft.com/office/drawing/2016/ink" xmlns:am3d="http://schemas.microsoft.com/office/drawing/2017/model3d" xmlns:o="urn:schemas-microsoft-com:office:office" xmlns:r="http://schemas.openxmlformats.org/officeDocument/2006/relationships" xmlns:m="http://schemas.openxmlformats.org/officeDocument/2006/math" xmlns:v="urn:schemas-microsoft-com:vml" xmlns:wp14="http://schemas.microsoft.com/office/word/2010/wordprocessingDrawing" xmlns:wp="http://schemas.openxmlformats.org/drawingml/2006/wordprocessingDrawing" xmlns:w10="urn:schemas-microsoft-com:office:word" xmlns:w="http://schemas.openxmlformats.org/wordprocessingml/2006/main" xmlns:w14="http://schemas.microsoft.com/office/word/2010/wordml" xmlns:w15="http://schemas.microsoft.com/office/word/2012/wordml" xmlns:w16cid="http://schemas.microsoft.com/office/word/2016/wordml/cid" xmlns:w16se="http://schemas.microsoft.com/office/word/2015/wordml/symex" xmlns:wpg="http://schemas.microsoft.com/office/word/2010/wordprocessingGroup" xmlns:wpi="http://schemas.microsoft.com/office/word/2010/wordprocessingInk" xmlns:wne="http://schemas.microsoft.com/office/word/2006/wordml" xmlns:wps="http://schemas.microsoft.com/office/word/2010/wordprocessingShape" mc:Ignorable="w14 w15 w16se w16cid wp14">
+<w:comments xmlns:wpc="http://schemas.microsoft.com/office/word/2010/wordprocessingCanvas" xmlns:cx="http://schemas.microsoft.com/office/drawing/2014/chartex" xmlns:cx1="http://schemas.microsoft.com/office/drawing/2015/9/8/chartex" xmlns:mc="http://schemas.openxmlformats.org/markup-compatibility/2006" xmlns:o="urn:schemas-microsoft-com:office:office" xmlns:r="http://schemas.openxmlformats.org/officeDocument/2006/relationships" xmlns:m="http://schemas.openxmlformats.org/officeDocument/2006/math" xmlns:v="urn:schemas-microsoft-com:vml" xmlns:wp14="http://schemas.microsoft.com/office/word/2010/wordprocessingDrawing" xmlns:wp="http://schemas.openxmlformats.org/drawingml/2006/wordprocessingDrawing" xmlns:w10="urn:schemas-microsoft-com:office:word" xmlns:w="http://schemas.openxmlformats.org/wordprocessingml/2006/main" xmlns:w14="http://schemas.microsoft.com/office/word/2010/wordml" xmlns:w15="http://schemas.microsoft.com/office/word/2012/wordml" xmlns:w16se="http://schemas.microsoft.com/office/word/2015/wordml/symex" xmlns:wpg="http://schemas.microsoft.com/office/word/2010/wordprocessingGroup" xmlns:wpi="http://schemas.microsoft.com/office/word/2010/wordprocessingInk" xmlns:wne="http://schemas.microsoft.com/office/word/2006/wordml" xmlns:wps="http://schemas.microsoft.com/office/word/2010/wordprocessingShape" mc:Ignorable="w14 w15 w16se wp14">
   <w:comment w:id="0" w:author="Mark Westoby" w:date="2017-11-24T08:35:00Z" w:initials="MW">
     <w:p>
       <w:pPr>
@@ -2562,19 +2315,11 @@
         <w:annotationRef/>
       </w:r>
       <w:r>
-        <w:t xml:space="preserve">How are we handling refs? </w:t>
-      </w:r>
-      <w:proofErr w:type="spellStart"/>
-      <w:r>
-        <w:t>Zotero</w:t>
-      </w:r>
-      <w:proofErr w:type="spellEnd"/>
-      <w:r>
-        <w:t>? Endnote? Whose library?</w:t>
+        <w:t>How are we handling refs? Zotero? Endnote? Whose library?</w:t>
       </w:r>
     </w:p>
   </w:comment>
-  <w:comment w:id="2" w:author="James Lawson" w:date="2017-12-05T18:34:00Z" w:initials="JL">
+  <w:comment w:id="13" w:author="Mark Westoby" w:date="2018-03-14T17:07:00Z" w:initials="MW">
     <w:p>
       <w:pPr>
         <w:pStyle w:val="CommentText"/>
@@ -2586,11 +2331,14 @@
         <w:annotationRef/>
       </w:r>
       <w:r>
-        <w:t>Seems like there are other things about proteins that could be quantified, so perhaps it’s better to be specific? Or could we just say ‘quantifying protein amounts’ once and then use ‘quantifying proteins’?</w:t>
+        <w:t xml:space="preserve">OK so this is proposed text to go with the heat map. Adjustments needed to that map include (a) specify protein per leaf area (b) remove </w:t>
+      </w:r>
+      <w:r>
+        <w:t>traits where we wouldn’t feel comfortable for others to try to analyse the data – includes chlorophyll and Amax as I understand it? (c) move Narea up to be just under total protein</w:t>
       </w:r>
     </w:p>
   </w:comment>
-  <w:comment w:id="3" w:author="Mark Westoby" w:date="2018-03-14T17:07:00Z" w:initials="MW">
+  <w:comment w:id="52" w:author="Mark Westoby" w:date="2018-02-15T15:55:00Z" w:initials="MW">
     <w:p>
       <w:pPr>
         <w:pStyle w:val="CommentText"/>
@@ -2602,27 +2350,11 @@
         <w:annotationRef/>
       </w:r>
       <w:r>
-        <w:t xml:space="preserve">OK so this is proposed text to go with the heat map. Adjustments needed to that map include (a) specify protein per leaf area (b) remove </w:t>
-      </w:r>
-      <w:r>
-        <w:t xml:space="preserve">traits where we wouldn’t feel comfortable for others to try to analyse the data – includes chlorophyll and Amax as I understand it? </w:t>
-      </w:r>
-      <w:r>
-        <w:t xml:space="preserve">(c) move </w:t>
-      </w:r>
-      <w:proofErr w:type="spellStart"/>
-      <w:r>
-        <w:t>Narea</w:t>
-      </w:r>
-      <w:proofErr w:type="spellEnd"/>
-      <w:r>
-        <w:t xml:space="preserve"> up to be just under total protein</w:t>
-      </w:r>
-      <w:bookmarkStart w:id="28" w:name="_GoBack"/>
-      <w:bookmarkEnd w:id="28"/>
+        <w:t>I feel it’s actually more expressive to say carbon-fixing or carboxylation, but I understand the problem that not all the enzymes are doing that – might it work to say “carboxylation and associated” or something along those lines?</w:t>
+      </w:r>
     </w:p>
   </w:comment>
-  <w:comment w:id="29" w:author="Mark Westoby" w:date="2018-02-15T15:55:00Z" w:initials="MW">
+  <w:comment w:id="53" w:author="Mark Westoby" w:date="2017-11-24T12:14:00Z" w:initials="MW">
     <w:p>
       <w:pPr>
         <w:pStyle w:val="CommentText"/>
@@ -2634,11 +2366,11 @@
         <w:annotationRef/>
       </w:r>
       <w:r>
-        <w:t>I feel it’s actually more expressive to say carbon-fixing or carboxylation, but I understand the problem that not all the enzymes are doing that – might it work to say “carboxylation and associated” or something along those lines?</w:t>
+        <w:t>Possibly a sentence could be cut or made shorter</w:t>
       </w:r>
     </w:p>
   </w:comment>
-  <w:comment w:id="30" w:author="Mark Westoby" w:date="2017-11-24T12:14:00Z" w:initials="MW">
+  <w:comment w:id="54" w:author="James Lawson" w:date="2017-12-05T19:06:00Z" w:initials="JL">
     <w:p>
       <w:pPr>
         <w:pStyle w:val="CommentText"/>
@@ -2650,11 +2382,38 @@
         <w:annotationRef/>
       </w:r>
       <w:r>
-        <w:t>Possibly a sentence could be cut or made shorter</w:t>
+        <w:t>MW (deleted accidentally): Important to decide whether we</w:t>
+      </w:r>
+      <w:r>
+        <w:rPr>
+          <w:rFonts w:ascii="Helvetica" w:eastAsia="Helvetica" w:hAnsi="Helvetica" w:cs="Helvetica"/>
+        </w:rPr>
+        <w:t>’</w:t>
+      </w:r>
+      <w:r>
+        <w:t>re saying this is a theoretical prediction (which we</w:t>
+      </w:r>
+      <w:r>
+        <w:rPr>
+          <w:rFonts w:ascii="Helvetica" w:eastAsia="Helvetica" w:hAnsi="Helvetica" w:cs="Helvetica"/>
+        </w:rPr>
+        <w:t>’</w:t>
+      </w:r>
+      <w:r>
+        <w:t>re here confirming) versus whether we</w:t>
+      </w:r>
+      <w:r>
+        <w:rPr>
+          <w:rFonts w:ascii="Helvetica" w:eastAsia="Helvetica" w:hAnsi="Helvetica" w:cs="Helvetica"/>
+        </w:rPr>
+        <w:t>’</w:t>
+      </w:r>
+      <w:r>
+        <w:t>re saying there is evidence for it (in which case what exactly is fresh about our confirmation?)</w:t>
       </w:r>
     </w:p>
   </w:comment>
-  <w:comment w:id="31" w:author="James Lawson" w:date="2017-12-05T19:06:00Z" w:initials="JL">
+  <w:comment w:id="55" w:author="James Lawson" w:date="2017-12-05T19:08:00Z" w:initials="JL">
     <w:p>
       <w:pPr>
         <w:pStyle w:val="CommentText"/>
@@ -2666,7 +2425,47 @@
         <w:annotationRef/>
       </w:r>
       <w:r>
-        <w:t>MW (deleted accidentally): Important to decide whether we</w:t>
+        <w:t xml:space="preserve">I need to reread some of the literature to confirm but as I understand it, there have been plenty of laboratory studies on this, but little comparative studies on wild populations. I.e. in line with what we’ve said previously. </w:t>
+      </w:r>
+      <w:r>
+        <w:br/>
+      </w:r>
+      <w:r>
+        <w:br/>
+      </w:r>
+      <w:r>
+        <w:t>Refs</w:t>
+      </w:r>
+      <w:r>
+        <w:t xml:space="preserve"> have been suggested by Ian for this, including:</w:t>
+      </w:r>
+      <w:r>
+        <w:t xml:space="preserve"> Ning Dong &amp; Ian’s paper ‘Leaf nitrogen from first principles: field evidence for adaptive variation with climate’ and also </w:t>
+      </w:r>
+      <w:r>
+        <w:t>perhaps Ghimire et al. ‘A global trait-based approach to estimate leaf nitrogen functional allocation from observations’ (Ian was also on this).</w:t>
+      </w:r>
+      <w:r>
+        <w:t xml:space="preserve"> </w:t>
+      </w:r>
+    </w:p>
+  </w:comment>
+  <w:comment w:id="56" w:author="Mark Westoby" w:date="2017-11-24T13:04:00Z" w:initials="MW">
+    <w:p>
+      <w:pPr>
+        <w:pStyle w:val="CommentText"/>
+      </w:pPr>
+      <w:r>
+        <w:rPr>
+          <w:rStyle w:val="CommentReference"/>
+        </w:rPr>
+        <w:annotationRef/>
+      </w:r>
+      <w:r>
+        <w:t xml:space="preserve">Hereabouts could potentially comment </w:t>
+      </w:r>
+      <w:r>
+        <w:t>about PS2 being expected to be less responsive to temp, so shouldn</w:t>
       </w:r>
       <w:r>
         <w:rPr>
@@ -2675,29 +2474,29 @@
         <w:t>’</w:t>
       </w:r>
       <w:r>
-        <w:t>re saying this is a theoretical prediction (which we</w:t>
+        <w:t xml:space="preserve">t ratio of PS2 to CC be lower at low temp? </w:t>
       </w:r>
       <w:r>
         <w:rPr>
           <w:rFonts w:ascii="Helvetica" w:eastAsia="Helvetica" w:hAnsi="Helvetica" w:cs="Helvetica"/>
         </w:rPr>
+        <w:t>–</w:t>
+      </w:r>
+      <w:r>
+        <w:t xml:space="preserve"> but actually it isn</w:t>
+      </w:r>
+      <w:r>
+        <w:rPr>
+          <w:rFonts w:ascii="Helvetica" w:eastAsia="Helvetica" w:hAnsi="Helvetica" w:cs="Helvetica"/>
+        </w:rPr>
         <w:t>’</w:t>
       </w:r>
       <w:r>
-        <w:t>re here confirming) versus whether we</w:t>
-      </w:r>
-      <w:r>
-        <w:rPr>
-          <w:rFonts w:ascii="Helvetica" w:eastAsia="Helvetica" w:hAnsi="Helvetica" w:cs="Helvetica"/>
-        </w:rPr>
-        <w:t>’</w:t>
-      </w:r>
-      <w:r>
-        <w:t>re saying there is evidence for it (in which case what exactly is fresh about our confirmation?)</w:t>
+        <w:t>t, interpretation of this etc</w:t>
       </w:r>
     </w:p>
   </w:comment>
-  <w:comment w:id="32" w:author="James Lawson" w:date="2017-12-05T19:08:00Z" w:initials="JL">
+  <w:comment w:id="57" w:author="James Lawson" w:date="2017-12-05T19:17:00Z" w:initials="JL">
     <w:p>
       <w:pPr>
         <w:pStyle w:val="CommentText"/>
@@ -2709,40 +2508,11 @@
         <w:annotationRef/>
       </w:r>
       <w:r>
-        <w:t xml:space="preserve">I need to reread some of the literature to confirm but as I understand it, there have been plenty of laboratory studies on this, but little comparative studies on wild populations. I.e. in line with what we’ve said previously. </w:t>
-      </w:r>
-      <w:r>
-        <w:br/>
-      </w:r>
-      <w:r>
-        <w:br/>
-      </w:r>
-      <w:r>
-        <w:t>Refs</w:t>
-      </w:r>
-      <w:r>
-        <w:t xml:space="preserve"> have been suggested by Ian for this, including:</w:t>
-      </w:r>
-      <w:r>
-        <w:t xml:space="preserve"> Ning Dong &amp; Ian’s paper ‘Leaf nitrogen from first principles: field evidence for adaptive variation with climate’ and also </w:t>
-      </w:r>
-      <w:r>
-        <w:t xml:space="preserve">perhaps </w:t>
-      </w:r>
-      <w:proofErr w:type="spellStart"/>
-      <w:r>
-        <w:t>Ghimire</w:t>
-      </w:r>
-      <w:proofErr w:type="spellEnd"/>
-      <w:r>
-        <w:t xml:space="preserve"> et al. ‘A global trait-based approach to estimate leaf nitrogen functional allocation from observations’ (Ian was also on this).</w:t>
-      </w:r>
-      <w:r>
-        <w:t xml:space="preserve"> </w:t>
+        <w:t>Will leave this for now</w:t>
       </w:r>
     </w:p>
   </w:comment>
-  <w:comment w:id="33" w:author="Mark Westoby" w:date="2017-11-24T13:04:00Z" w:initials="MW">
+  <w:comment w:id="58" w:author="James Lawson" w:date="2017-12-05T19:17:00Z" w:initials="JL">
     <w:p>
       <w:pPr>
         <w:pStyle w:val="CommentText"/>
@@ -2754,46 +2524,11 @@
         <w:annotationRef/>
       </w:r>
       <w:r>
-        <w:t xml:space="preserve">Hereabouts could potentially comment </w:t>
-      </w:r>
-      <w:r>
-        <w:t>about PS2 being expected to be less responsive to temp, so shouldn</w:t>
-      </w:r>
-      <w:r>
-        <w:rPr>
-          <w:rFonts w:ascii="Helvetica" w:eastAsia="Helvetica" w:hAnsi="Helvetica" w:cs="Helvetica"/>
-        </w:rPr>
-        <w:t>’</w:t>
-      </w:r>
-      <w:r>
-        <w:t xml:space="preserve">t ratio of PS2 to CC be lower at low temp? </w:t>
-      </w:r>
-      <w:r>
-        <w:rPr>
-          <w:rFonts w:ascii="Helvetica" w:eastAsia="Helvetica" w:hAnsi="Helvetica" w:cs="Helvetica"/>
-        </w:rPr>
-        <w:t>–</w:t>
-      </w:r>
-      <w:r>
-        <w:t xml:space="preserve"> but actually it isn</w:t>
-      </w:r>
-      <w:r>
-        <w:rPr>
-          <w:rFonts w:ascii="Helvetica" w:eastAsia="Helvetica" w:hAnsi="Helvetica" w:cs="Helvetica"/>
-        </w:rPr>
-        <w:t>’</w:t>
-      </w:r>
-      <w:r>
-        <w:t xml:space="preserve">t, interpretation of this </w:t>
-      </w:r>
-      <w:proofErr w:type="spellStart"/>
-      <w:r>
-        <w:t>etc</w:t>
-      </w:r>
-      <w:proofErr w:type="spellEnd"/>
+        <w:t>Need to sort out which are the best refs to use for this statement.</w:t>
+      </w:r>
     </w:p>
   </w:comment>
-  <w:comment w:id="34" w:author="James Lawson" w:date="2017-12-05T19:17:00Z" w:initials="JL">
+  <w:comment w:id="59" w:author="Mark Westoby" w:date="2018-02-15T17:04:00Z" w:initials="MW">
     <w:p>
       <w:pPr>
         <w:pStyle w:val="CommentText"/>
@@ -2805,43 +2540,11 @@
         <w:annotationRef/>
       </w:r>
       <w:r>
-        <w:t>Will leave this for now</w:t>
+        <w:t>Consider whether this can somehow be integrated with material two paras down</w:t>
       </w:r>
     </w:p>
   </w:comment>
-  <w:comment w:id="35" w:author="James Lawson" w:date="2017-12-05T19:17:00Z" w:initials="JL">
-    <w:p>
-      <w:pPr>
-        <w:pStyle w:val="CommentText"/>
-      </w:pPr>
-      <w:r>
-        <w:rPr>
-          <w:rStyle w:val="CommentReference"/>
-        </w:rPr>
-        <w:annotationRef/>
-      </w:r>
-      <w:r>
-        <w:t>Need to sort out which are the best refs to use for this statement.</w:t>
-      </w:r>
-    </w:p>
-  </w:comment>
-  <w:comment w:id="36" w:author="Mark Westoby" w:date="2018-02-15T17:04:00Z" w:initials="MW">
-    <w:p>
-      <w:pPr>
-        <w:pStyle w:val="CommentText"/>
-      </w:pPr>
-      <w:r>
-        <w:rPr>
-          <w:rStyle w:val="CommentReference"/>
-        </w:rPr>
-        <w:annotationRef/>
-      </w:r>
-      <w:r>
-        <w:t>Consider whether this can somehow be integrated with material two paras down</w:t>
-      </w:r>
-    </w:p>
-  </w:comment>
-  <w:comment w:id="37" w:author="Mark Westoby" w:date="2017-11-24T22:00:00Z" w:initials="MW">
+  <w:comment w:id="60" w:author="Mark Westoby" w:date="2017-11-24T22:00:00Z" w:initials="MW">
     <w:p>
       <w:pPr>
         <w:pStyle w:val="CommentText"/>
@@ -2873,9 +2576,8 @@
           <w:sz w:val="37"/>
           <w:szCs w:val="37"/>
         </w:rPr>
-        <w:t xml:space="preserve">-0.0712276 on log10 </w:t>
-      </w:r>
-      <w:proofErr w:type="spellStart"/>
+        <w:t xml:space="preserve">-0.0712276 on log10 precip, -0.0003274 on temp. But doesn’t seem like this can be right? – the temp coefficient </w:t>
+      </w:r>
       <w:r>
         <w:rPr>
           <w:rFonts w:ascii="Calibri" w:hAnsi="Calibri" w:cs="Calibri"/>
@@ -2883,9 +2585,8 @@
           <w:sz w:val="37"/>
           <w:szCs w:val="37"/>
         </w:rPr>
-        <w:t>precip</w:t>
-      </w:r>
-      <w:proofErr w:type="spellEnd"/>
+        <w:t xml:space="preserve">for example </w:t>
+      </w:r>
       <w:r>
         <w:rPr>
           <w:rFonts w:ascii="Calibri" w:hAnsi="Calibri" w:cs="Calibri"/>
@@ -2893,49 +2594,11 @@
           <w:sz w:val="37"/>
           <w:szCs w:val="37"/>
         </w:rPr>
-        <w:t xml:space="preserve">, -0.0003274 on temp. But doesn’t seem like this can be right? – the temp coefficient </w:t>
-      </w:r>
-      <w:r>
-        <w:rPr>
-          <w:rFonts w:ascii="Calibri" w:hAnsi="Calibri" w:cs="Calibri"/>
-          <w:color w:val="000000"/>
-          <w:sz w:val="37"/>
-          <w:szCs w:val="37"/>
-        </w:rPr>
-        <w:t xml:space="preserve">for example </w:t>
-      </w:r>
-      <w:r>
-        <w:rPr>
-          <w:rFonts w:ascii="Calibri" w:hAnsi="Calibri" w:cs="Calibri"/>
-          <w:color w:val="000000"/>
-          <w:sz w:val="37"/>
-          <w:szCs w:val="37"/>
-        </w:rPr>
-        <w:t xml:space="preserve">translates into 0.3% increase in protein with 10 </w:t>
-      </w:r>
-      <w:proofErr w:type="spellStart"/>
-      <w:r>
-        <w:rPr>
-          <w:rFonts w:ascii="Calibri" w:hAnsi="Calibri" w:cs="Calibri"/>
-          <w:color w:val="000000"/>
-          <w:sz w:val="37"/>
-          <w:szCs w:val="37"/>
-        </w:rPr>
-        <w:t>deg</w:t>
-      </w:r>
-      <w:proofErr w:type="spellEnd"/>
-      <w:r>
-        <w:rPr>
-          <w:rFonts w:ascii="Calibri" w:hAnsi="Calibri" w:cs="Calibri"/>
-          <w:color w:val="000000"/>
-          <w:sz w:val="37"/>
-          <w:szCs w:val="37"/>
-        </w:rPr>
-        <w:t xml:space="preserve"> drop in temp </w:t>
+        <w:t xml:space="preserve">translates into 0.3% increase in protein with 10 deg drop in temp </w:t>
       </w:r>
     </w:p>
   </w:comment>
-  <w:comment w:id="38" w:author="Mark Westoby" w:date="2017-11-24T21:35:00Z" w:initials="MW">
+  <w:comment w:id="61" w:author="Mark Westoby" w:date="2017-11-24T21:35:00Z" w:initials="MW">
     <w:p>
       <w:pPr>
         <w:pStyle w:val="CommentText"/>
@@ -2947,16 +2610,11 @@
         <w:annotationRef/>
       </w:r>
       <w:r>
-        <w:t xml:space="preserve">Test showing absence of interaction in fig legend or in a table </w:t>
-      </w:r>
-      <w:proofErr w:type="spellStart"/>
-      <w:r>
-        <w:t>somehwere</w:t>
-      </w:r>
-      <w:proofErr w:type="spellEnd"/>
+        <w:t>Test showing absence of interaction in fig legend or in a table somehwere</w:t>
+      </w:r>
     </w:p>
   </w:comment>
-  <w:comment w:id="39" w:author="Mark Westoby" w:date="2018-02-15T16:06:00Z" w:initials="MW">
+  <w:comment w:id="62" w:author="Mark Westoby" w:date="2018-02-15T16:06:00Z" w:initials="MW">
     <w:p>
       <w:pPr>
         <w:pStyle w:val="CommentText"/>
@@ -2973,57 +2631,52 @@
       <w:r>
         <w:t xml:space="preserve">. </w:t>
       </w:r>
-      <w:proofErr w:type="gramStart"/>
       <w:r>
         <w:t>A</w:t>
       </w:r>
       <w:r>
-        <w:t>lso</w:t>
-      </w:r>
-      <w:proofErr w:type="gramEnd"/>
+        <w:t xml:space="preserve">lso </w:t>
+      </w:r>
+      <w:r>
+        <w:t xml:space="preserve">if we mention LMA before protein per mass (as in this current version), then we’d reverse the sequence in the Fig also </w:t>
+      </w:r>
+    </w:p>
+  </w:comment>
+  <w:comment w:id="63" w:author="Mark Westoby" w:date="2018-02-15T17:35:00Z" w:initials="MW">
+    <w:p>
+      <w:pPr>
+        <w:pStyle w:val="CommentText"/>
+      </w:pPr>
+      <w:r>
+        <w:rPr>
+          <w:rStyle w:val="CommentReference"/>
+        </w:rPr>
+        <w:annotationRef/>
+      </w:r>
+      <w:r>
+        <w:t xml:space="preserve">I still </w:t>
+      </w:r>
+      <w:r>
+        <w:t xml:space="preserve">feel </w:t>
+      </w:r>
+      <w:r>
+        <w:t>some reservations about getting into this, because I don’t know what it means biologically</w:t>
+      </w:r>
+      <w:r>
+        <w:t xml:space="preserve">, and it </w:t>
+      </w:r>
+      <w:r>
+        <w:t xml:space="preserve">has the effect of </w:t>
+      </w:r>
+      <w:r>
+        <w:t>complicating the main message</w:t>
+      </w:r>
       <w:r>
         <w:t xml:space="preserve"> </w:t>
       </w:r>
-      <w:r>
-        <w:t xml:space="preserve">if we mention LMA before protein per mass (as in this current version), then we’d reverse the sequence in the Fig also </w:t>
-      </w:r>
     </w:p>
   </w:comment>
-  <w:comment w:id="40" w:author="Mark Westoby" w:date="2018-02-15T17:35:00Z" w:initials="MW">
-    <w:p>
-      <w:pPr>
-        <w:pStyle w:val="CommentText"/>
-      </w:pPr>
-      <w:r>
-        <w:rPr>
-          <w:rStyle w:val="CommentReference"/>
-        </w:rPr>
-        <w:annotationRef/>
-      </w:r>
-      <w:r>
-        <w:t xml:space="preserve">I still </w:t>
-      </w:r>
-      <w:r>
-        <w:t xml:space="preserve">feel </w:t>
-      </w:r>
-      <w:r>
-        <w:t>some reservations about getting into this, because I don’t know what it means biologically</w:t>
-      </w:r>
-      <w:r>
-        <w:t xml:space="preserve">, and it </w:t>
-      </w:r>
-      <w:r>
-        <w:t xml:space="preserve">has the effect of </w:t>
-      </w:r>
-      <w:r>
-        <w:t>complicating the main message</w:t>
-      </w:r>
-      <w:r>
-        <w:t xml:space="preserve"> </w:t>
-      </w:r>
-    </w:p>
-  </w:comment>
-  <w:comment w:id="41" w:author="Mark Westoby" w:date="2017-11-25T10:00:00Z" w:initials="MW">
+  <w:comment w:id="64" w:author="Mark Westoby" w:date="2017-11-25T10:00:00Z" w:initials="MW">
     <w:p>
       <w:pPr>
         <w:pStyle w:val="CommentText"/>
@@ -3046,10 +2699,9 @@
 </file>
 
 <file path=word/commentsExtended.xml><?xml version="1.0" encoding="utf-8"?>
-<w15:commentsEx xmlns:wpc="http://schemas.microsoft.com/office/word/2010/wordprocessingCanvas" xmlns:cx="http://schemas.microsoft.com/office/drawing/2014/chartex" xmlns:cx1="http://schemas.microsoft.com/office/drawing/2015/9/8/chartex" xmlns:cx2="http://schemas.microsoft.com/office/drawing/2015/10/21/chartex" xmlns:cx3="http://schemas.microsoft.com/office/drawing/2016/5/9/chartex" xmlns:cx4="http://schemas.microsoft.com/office/drawing/2016/5/10/chartex" xmlns:cx5="http://schemas.microsoft.com/office/drawing/2016/5/11/chartex" xmlns:cx6="http://schemas.microsoft.com/office/drawing/2016/5/12/chartex" xmlns:cx7="http://schemas.microsoft.com/office/drawing/2016/5/13/chartex" xmlns:cx8="http://schemas.microsoft.com/office/drawing/2016/5/14/chartex" xmlns:mc="http://schemas.openxmlformats.org/markup-compatibility/2006" xmlns:aink="http://schemas.microsoft.com/office/drawing/2016/ink" xmlns:am3d="http://schemas.microsoft.com/office/drawing/2017/model3d" xmlns:o="urn:schemas-microsoft-com:office:office" xmlns:r="http://schemas.openxmlformats.org/officeDocument/2006/relationships" xmlns:m="http://schemas.openxmlformats.org/officeDocument/2006/math" xmlns:v="urn:schemas-microsoft-com:vml" xmlns:wp14="http://schemas.microsoft.com/office/word/2010/wordprocessingDrawing" xmlns:wp="http://schemas.openxmlformats.org/drawingml/2006/wordprocessingDrawing" xmlns:w10="urn:schemas-microsoft-com:office:word" xmlns:w="http://schemas.openxmlformats.org/wordprocessingml/2006/main" xmlns:w14="http://schemas.microsoft.com/office/word/2010/wordml" xmlns:w15="http://schemas.microsoft.com/office/word/2012/wordml" xmlns:w16cid="http://schemas.microsoft.com/office/word/2016/wordml/cid" xmlns:w16se="http://schemas.microsoft.com/office/word/2015/wordml/symex" xmlns:wpg="http://schemas.microsoft.com/office/word/2010/wordprocessingGroup" xmlns:wpi="http://schemas.microsoft.com/office/word/2010/wordprocessingInk" xmlns:wne="http://schemas.microsoft.com/office/word/2006/wordml" xmlns:wps="http://schemas.microsoft.com/office/word/2010/wordprocessingShape" mc:Ignorable="w14 w15 w16se w16cid wp14">
+<w15:commentsEx xmlns:wpc="http://schemas.microsoft.com/office/word/2010/wordprocessingCanvas" xmlns:cx="http://schemas.microsoft.com/office/drawing/2014/chartex" xmlns:cx1="http://schemas.microsoft.com/office/drawing/2015/9/8/chartex" xmlns:mc="http://schemas.openxmlformats.org/markup-compatibility/2006" xmlns:o="urn:schemas-microsoft-com:office:office" xmlns:r="http://schemas.openxmlformats.org/officeDocument/2006/relationships" xmlns:m="http://schemas.openxmlformats.org/officeDocument/2006/math" xmlns:v="urn:schemas-microsoft-com:vml" xmlns:wp14="http://schemas.microsoft.com/office/word/2010/wordprocessingDrawing" xmlns:wp="http://schemas.openxmlformats.org/drawingml/2006/wordprocessingDrawing" xmlns:w10="urn:schemas-microsoft-com:office:word" xmlns:w="http://schemas.openxmlformats.org/wordprocessingml/2006/main" xmlns:w14="http://schemas.microsoft.com/office/word/2010/wordml" xmlns:w15="http://schemas.microsoft.com/office/word/2012/wordml" xmlns:w16se="http://schemas.microsoft.com/office/word/2015/wordml/symex" xmlns:wpg="http://schemas.microsoft.com/office/word/2010/wordprocessingGroup" xmlns:wpi="http://schemas.microsoft.com/office/word/2010/wordprocessingInk" xmlns:wne="http://schemas.microsoft.com/office/word/2006/wordml" xmlns:wps="http://schemas.microsoft.com/office/word/2010/wordprocessingShape" mc:Ignorable="w14 w15 w16se wp14">
   <w15:commentEx w15:paraId="3B14A1C5" w15:done="0"/>
   <w15:commentEx w15:paraId="130C03EE" w15:done="0"/>
-  <w15:commentEx w15:paraId="66258760" w15:done="0"/>
   <w15:commentEx w15:paraId="38255CDE" w15:done="0"/>
   <w15:commentEx w15:paraId="16130953" w15:done="0"/>
   <w15:commentEx w15:paraId="71EB4474" w15:done="0"/>
@@ -3090,7 +2742,7 @@
 </file>
 
 <file path=word/numbering.xml><?xml version="1.0" encoding="utf-8"?>
-<w:numbering xmlns:wpc="http://schemas.microsoft.com/office/word/2010/wordprocessingCanvas" xmlns:cx="http://schemas.microsoft.com/office/drawing/2014/chartex" xmlns:cx1="http://schemas.microsoft.com/office/drawing/2015/9/8/chartex" xmlns:cx2="http://schemas.microsoft.com/office/drawing/2015/10/21/chartex" xmlns:cx3="http://schemas.microsoft.com/office/drawing/2016/5/9/chartex" xmlns:cx4="http://schemas.microsoft.com/office/drawing/2016/5/10/chartex" xmlns:cx5="http://schemas.microsoft.com/office/drawing/2016/5/11/chartex" xmlns:cx6="http://schemas.microsoft.com/office/drawing/2016/5/12/chartex" xmlns:cx7="http://schemas.microsoft.com/office/drawing/2016/5/13/chartex" xmlns:cx8="http://schemas.microsoft.com/office/drawing/2016/5/14/chartex" xmlns:mc="http://schemas.openxmlformats.org/markup-compatibility/2006" xmlns:aink="http://schemas.microsoft.com/office/drawing/2016/ink" xmlns:am3d="http://schemas.microsoft.com/office/drawing/2017/model3d" xmlns:o="urn:schemas-microsoft-com:office:office" xmlns:r="http://schemas.openxmlformats.org/officeDocument/2006/relationships" xmlns:m="http://schemas.openxmlformats.org/officeDocument/2006/math" xmlns:v="urn:schemas-microsoft-com:vml" xmlns:wp14="http://schemas.microsoft.com/office/word/2010/wordprocessingDrawing" xmlns:wp="http://schemas.openxmlformats.org/drawingml/2006/wordprocessingDrawing" xmlns:w10="urn:schemas-microsoft-com:office:word" xmlns:w="http://schemas.openxmlformats.org/wordprocessingml/2006/main" xmlns:w14="http://schemas.microsoft.com/office/word/2010/wordml" xmlns:w15="http://schemas.microsoft.com/office/word/2012/wordml" xmlns:w16cid="http://schemas.microsoft.com/office/word/2016/wordml/cid" xmlns:w16se="http://schemas.microsoft.com/office/word/2015/wordml/symex" xmlns:wpg="http://schemas.microsoft.com/office/word/2010/wordprocessingGroup" xmlns:wpi="http://schemas.microsoft.com/office/word/2010/wordprocessingInk" xmlns:wne="http://schemas.microsoft.com/office/word/2006/wordml" xmlns:wps="http://schemas.microsoft.com/office/word/2010/wordprocessingShape" mc:Ignorable="w14 w15 w16se w16cid wp14">
+<w:numbering xmlns:wpc="http://schemas.microsoft.com/office/word/2010/wordprocessingCanvas" xmlns:cx="http://schemas.microsoft.com/office/drawing/2014/chartex" xmlns:cx1="http://schemas.microsoft.com/office/drawing/2015/9/8/chartex" xmlns:mc="http://schemas.openxmlformats.org/markup-compatibility/2006" xmlns:o="urn:schemas-microsoft-com:office:office" xmlns:r="http://schemas.openxmlformats.org/officeDocument/2006/relationships" xmlns:m="http://schemas.openxmlformats.org/officeDocument/2006/math" xmlns:v="urn:schemas-microsoft-com:vml" xmlns:wp14="http://schemas.microsoft.com/office/word/2010/wordprocessingDrawing" xmlns:wp="http://schemas.openxmlformats.org/drawingml/2006/wordprocessingDrawing" xmlns:w10="urn:schemas-microsoft-com:office:word" xmlns:w="http://schemas.openxmlformats.org/wordprocessingml/2006/main" xmlns:w14="http://schemas.microsoft.com/office/word/2010/wordml" xmlns:w15="http://schemas.microsoft.com/office/word/2012/wordml" xmlns:w16se="http://schemas.microsoft.com/office/word/2015/wordml/symex" xmlns:wpg="http://schemas.microsoft.com/office/word/2010/wordprocessingGroup" xmlns:wpi="http://schemas.microsoft.com/office/word/2010/wordprocessingInk" xmlns:wne="http://schemas.microsoft.com/office/word/2006/wordml" xmlns:wps="http://schemas.microsoft.com/office/word/2010/wordprocessingShape" mc:Ignorable="w14 w15 w16se wp14">
   <w:abstractNum w:abstractNumId="0" w15:restartNumberingAfterBreak="0">
     <w:nsid w:val="0C2F23EA"/>
     <w:multiLevelType w:val="multilevel"/>
@@ -3276,7 +2928,7 @@
 </file>
 
 <file path=word/people.xml><?xml version="1.0" encoding="utf-8"?>
-<w15:people xmlns:wpc="http://schemas.microsoft.com/office/word/2010/wordprocessingCanvas" xmlns:cx="http://schemas.microsoft.com/office/drawing/2014/chartex" xmlns:cx1="http://schemas.microsoft.com/office/drawing/2015/9/8/chartex" xmlns:cx2="http://schemas.microsoft.com/office/drawing/2015/10/21/chartex" xmlns:cx3="http://schemas.microsoft.com/office/drawing/2016/5/9/chartex" xmlns:cx4="http://schemas.microsoft.com/office/drawing/2016/5/10/chartex" xmlns:cx5="http://schemas.microsoft.com/office/drawing/2016/5/11/chartex" xmlns:cx6="http://schemas.microsoft.com/office/drawing/2016/5/12/chartex" xmlns:cx7="http://schemas.microsoft.com/office/drawing/2016/5/13/chartex" xmlns:cx8="http://schemas.microsoft.com/office/drawing/2016/5/14/chartex" xmlns:mc="http://schemas.openxmlformats.org/markup-compatibility/2006" xmlns:aink="http://schemas.microsoft.com/office/drawing/2016/ink" xmlns:am3d="http://schemas.microsoft.com/office/drawing/2017/model3d" xmlns:o="urn:schemas-microsoft-com:office:office" xmlns:r="http://schemas.openxmlformats.org/officeDocument/2006/relationships" xmlns:m="http://schemas.openxmlformats.org/officeDocument/2006/math" xmlns:v="urn:schemas-microsoft-com:vml" xmlns:wp14="http://schemas.microsoft.com/office/word/2010/wordprocessingDrawing" xmlns:wp="http://schemas.openxmlformats.org/drawingml/2006/wordprocessingDrawing" xmlns:w10="urn:schemas-microsoft-com:office:word" xmlns:w="http://schemas.openxmlformats.org/wordprocessingml/2006/main" xmlns:w14="http://schemas.microsoft.com/office/word/2010/wordml" xmlns:w15="http://schemas.microsoft.com/office/word/2012/wordml" xmlns:w16cid="http://schemas.microsoft.com/office/word/2016/wordml/cid" xmlns:w16se="http://schemas.microsoft.com/office/word/2015/wordml/symex" xmlns:wpg="http://schemas.microsoft.com/office/word/2010/wordprocessingGroup" xmlns:wpi="http://schemas.microsoft.com/office/word/2010/wordprocessingInk" xmlns:wne="http://schemas.microsoft.com/office/word/2006/wordml" xmlns:wps="http://schemas.microsoft.com/office/word/2010/wordprocessingShape" mc:Ignorable="w14 w15 w16se w16cid wp14">
+<w15:people xmlns:wpc="http://schemas.microsoft.com/office/word/2010/wordprocessingCanvas" xmlns:cx="http://schemas.microsoft.com/office/drawing/2014/chartex" xmlns:cx1="http://schemas.microsoft.com/office/drawing/2015/9/8/chartex" xmlns:mc="http://schemas.openxmlformats.org/markup-compatibility/2006" xmlns:o="urn:schemas-microsoft-com:office:office" xmlns:r="http://schemas.openxmlformats.org/officeDocument/2006/relationships" xmlns:m="http://schemas.openxmlformats.org/officeDocument/2006/math" xmlns:v="urn:schemas-microsoft-com:vml" xmlns:wp14="http://schemas.microsoft.com/office/word/2010/wordprocessingDrawing" xmlns:wp="http://schemas.openxmlformats.org/drawingml/2006/wordprocessingDrawing" xmlns:w10="urn:schemas-microsoft-com:office:word" xmlns:w="http://schemas.openxmlformats.org/wordprocessingml/2006/main" xmlns:w14="http://schemas.microsoft.com/office/word/2010/wordml" xmlns:w15="http://schemas.microsoft.com/office/word/2012/wordml" xmlns:w16se="http://schemas.microsoft.com/office/word/2015/wordml/symex" xmlns:wpg="http://schemas.microsoft.com/office/word/2010/wordprocessingGroup" xmlns:wpi="http://schemas.microsoft.com/office/word/2010/wordprocessingInk" xmlns:wne="http://schemas.microsoft.com/office/word/2006/wordml" xmlns:wps="http://schemas.microsoft.com/office/word/2010/wordprocessingShape" mc:Ignorable="w14 w15 w16se wp14">
   <w15:person w15:author="Mark Westoby">
     <w15:presenceInfo w15:providerId="None" w15:userId="Mark Westoby"/>
   </w15:person>
@@ -3287,7 +2939,7 @@
 </file>
 
 <file path=word/styles.xml><?xml version="1.0" encoding="utf-8"?>
-<w:styles xmlns:mc="http://schemas.openxmlformats.org/markup-compatibility/2006" xmlns:r="http://schemas.openxmlformats.org/officeDocument/2006/relationships" xmlns:w="http://schemas.openxmlformats.org/wordprocessingml/2006/main" xmlns:w14="http://schemas.microsoft.com/office/word/2010/wordml" xmlns:w15="http://schemas.microsoft.com/office/word/2012/wordml" xmlns:w16cid="http://schemas.microsoft.com/office/word/2016/wordml/cid" xmlns:w16se="http://schemas.microsoft.com/office/word/2015/wordml/symex" mc:Ignorable="w14 w15 w16se w16cid">
+<w:styles xmlns:mc="http://schemas.openxmlformats.org/markup-compatibility/2006" xmlns:r="http://schemas.openxmlformats.org/officeDocument/2006/relationships" xmlns:w="http://schemas.openxmlformats.org/wordprocessingml/2006/main" xmlns:w14="http://schemas.microsoft.com/office/word/2010/wordml" xmlns:w15="http://schemas.microsoft.com/office/word/2012/wordml" xmlns:w16se="http://schemas.microsoft.com/office/word/2015/wordml/symex" mc:Ignorable="w14 w15 w16se">
   <w:docDefaults>
     <w:rPrDefault>
       <w:rPr>
@@ -3303,7 +2955,7 @@
       </w:pPr>
     </w:pPrDefault>
   </w:docDefaults>
-  <w:latentStyles w:defLockedState="0" w:defUIPriority="99" w:defSemiHidden="0" w:defUnhideWhenUsed="0" w:defQFormat="0" w:count="375">
+  <w:latentStyles w:defLockedState="0" w:defUIPriority="99" w:defSemiHidden="0" w:defUnhideWhenUsed="0" w:defQFormat="0" w:count="371">
     <w:lsdException w:name="Normal" w:uiPriority="0" w:qFormat="1"/>
     <w:lsdException w:name="heading 1" w:uiPriority="9" w:qFormat="1"/>
     <w:lsdException w:name="heading 2" w:semiHidden="1" w:uiPriority="9" w:unhideWhenUsed="1" w:qFormat="1"/>
@@ -3675,10 +3327,6 @@
     <w:lsdException w:name="List Table 5 Dark Accent 6" w:uiPriority="50"/>
     <w:lsdException w:name="List Table 6 Colorful Accent 6" w:uiPriority="51"/>
     <w:lsdException w:name="List Table 7 Colorful Accent 6" w:uiPriority="52"/>
-    <w:lsdException w:name="Mention" w:semiHidden="1" w:unhideWhenUsed="1"/>
-    <w:lsdException w:name="Smart Hyperlink" w:semiHidden="1" w:unhideWhenUsed="1"/>
-    <w:lsdException w:name="Hashtag" w:semiHidden="1" w:unhideWhenUsed="1"/>
-    <w:lsdException w:name="Unresolved Mention" w:semiHidden="1" w:unhideWhenUsed="1"/>
   </w:latentStyles>
   <w:style w:type="paragraph" w:default="1" w:styleId="Normal">
     <w:name w:val="Normal"/>

</xml_diff>